<commit_message>
Updated details and added some chat logs
</commit_message>
<xml_diff>
--- a/crucial-business-plan.docx
+++ b/crucial-business-plan.docx
@@ -41,16 +41,16 @@
         <mc:AlternateContent>
           <mc:Choice Requires="wps">
             <w:drawing>
-              <wp:anchor distT="0" distB="0" distL="114300" distR="114300" simplePos="0" relativeHeight="251659264" behindDoc="0" locked="0" layoutInCell="1" allowOverlap="1" wp14:anchorId="044A82B4" wp14:editId="0977CF09">
+              <wp:anchor distT="0" distB="0" distL="114300" distR="114300" simplePos="0" relativeHeight="251659264" behindDoc="0" locked="0" layoutInCell="1" allowOverlap="1" wp14:anchorId="044A82B4" wp14:editId="6E94E53C">
                 <wp:simplePos x="0" y="0"/>
                 <wp:positionH relativeFrom="column">
-                  <wp:posOffset>709295</wp:posOffset>
+                  <wp:posOffset>76200</wp:posOffset>
                 </wp:positionH>
                 <wp:positionV relativeFrom="paragraph">
-                  <wp:posOffset>674370</wp:posOffset>
+                  <wp:posOffset>809625</wp:posOffset>
                 </wp:positionV>
-                <wp:extent cx="4698889" cy="71562"/>
-                <wp:effectExtent l="0" t="0" r="635" b="5080"/>
+                <wp:extent cx="5335674" cy="45719"/>
+                <wp:effectExtent l="0" t="0" r="0" b="5715"/>
                 <wp:wrapNone/>
                 <wp:docPr id="509636529" name="Rectangle 2"/>
                 <wp:cNvGraphicFramePr/>
@@ -59,9 +59,9 @@
                     <wps:wsp>
                       <wps:cNvSpPr/>
                       <wps:spPr>
-                        <a:xfrm>
+                        <a:xfrm flipV="1">
                           <a:off x="0" y="0"/>
-                          <a:ext cx="4698889" cy="71562"/>
+                          <a:ext cx="5335674" cy="45719"/>
                         </a:xfrm>
                         <a:prstGeom prst="rect">
                           <a:avLst/>
@@ -101,12 +101,15 @@
                 <wp14:sizeRelH relativeFrom="margin">
                   <wp14:pctWidth>0</wp14:pctWidth>
                 </wp14:sizeRelH>
+                <wp14:sizeRelV relativeFrom="margin">
+                  <wp14:pctHeight>0</wp14:pctHeight>
+                </wp14:sizeRelV>
               </wp:anchor>
             </w:drawing>
           </mc:Choice>
           <mc:Fallback>
             <w:pict>
-              <v:rect w14:anchorId="37FF9EB5" id="Rectangle 2" o:spid="_x0000_s1026" style="position:absolute;margin-left:55.85pt;margin-top:53.1pt;width:370pt;height:5.65pt;z-index:251659264;visibility:visible;mso-wrap-style:square;mso-width-percent:0;mso-wrap-distance-left:9pt;mso-wrap-distance-top:0;mso-wrap-distance-right:9pt;mso-wrap-distance-bottom:0;mso-position-horizontal:absolute;mso-position-horizontal-relative:text;mso-position-vertical:absolute;mso-position-vertical-relative:text;mso-width-percent:0;mso-width-relative:margin;v-text-anchor:middle" o:gfxdata="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" fillcolor="#4f81bd [3204]" stroked="f" strokeweight="2pt"/>
+              <v:rect w14:anchorId="7E903275" id="Rectangle 2" o:spid="_x0000_s1026" style="position:absolute;margin-left:6pt;margin-top:63.75pt;width:420.15pt;height:3.6pt;flip:y;z-index:251659264;visibility:visible;mso-wrap-style:square;mso-width-percent:0;mso-height-percent:0;mso-wrap-distance-left:9pt;mso-wrap-distance-top:0;mso-wrap-distance-right:9pt;mso-wrap-distance-bottom:0;mso-position-horizontal:absolute;mso-position-horizontal-relative:text;mso-position-vertical:absolute;mso-position-vertical-relative:text;mso-width-percent:0;mso-height-percent:0;mso-width-relative:margin;mso-height-relative:margin;v-text-anchor:middle" o:gfxdata="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" fillcolor="#4f81bd [3204]" stroked="f" strokeweight="2pt"/>
             </w:pict>
           </mc:Fallback>
         </mc:AlternateContent>
@@ -490,19 +493,11 @@
           <w:rFonts w:ascii="Courier New" w:hAnsi="Courier New" w:cs="Courier New"/>
         </w:rPr>
       </w:pPr>
-      <w:proofErr w:type="spellStart"/>
       <w:r>
         <w:rPr>
           <w:rFonts w:ascii="Courier New" w:hAnsi="Courier New" w:cs="Courier New"/>
         </w:rPr>
-        <w:t>SmallRoom</w:t>
-      </w:r>
-      <w:proofErr w:type="spellEnd"/>
-      <w:r>
-        <w:rPr>
-          <w:rFonts w:ascii="Courier New" w:hAnsi="Courier New" w:cs="Courier New"/>
-        </w:rPr>
-        <w:t xml:space="preserve"> Technologies Inc.</w:t>
+        <w:t>SmallRoom Technologies Inc.</w:t>
       </w:r>
     </w:p>
     <w:p>
@@ -521,18 +516,8 @@
           <w:sz w:val="13"/>
           <w:szCs w:val="13"/>
         </w:rPr>
-        <w:t xml:space="preserve">Wadih Frederick </w:t>
-      </w:r>
-      <w:proofErr w:type="spellStart"/>
-      <w:r>
-        <w:rPr>
-          <w:rFonts w:ascii="Courier New" w:hAnsi="Courier New" w:cs="Courier New"/>
-          <w:sz w:val="13"/>
-          <w:szCs w:val="13"/>
-        </w:rPr>
-        <w:t>Khairallah</w:t>
-      </w:r>
-      <w:proofErr w:type="spellEnd"/>
+        <w:t>Wadih Frederick Khairallah</w:t>
+      </w:r>
       <w:r>
         <w:rPr>
           <w:rFonts w:ascii="Courier New" w:hAnsi="Courier New" w:cs="Courier New"/>
@@ -5417,7 +5402,7 @@
             <w:noProof/>
             <w:webHidden/>
           </w:rPr>
-          <w:t>20</w:t>
+          <w:t>19</w:t>
         </w:r>
         <w:r>
           <w:rPr>
@@ -5465,21 +5450,7 @@
         <w:rPr>
           <w:szCs w:val="20"/>
         </w:rPr>
-        <w:t xml:space="preserve">Our company, </w:t>
-      </w:r>
-      <w:proofErr w:type="spellStart"/>
-      <w:r>
-        <w:rPr>
-          <w:szCs w:val="20"/>
-        </w:rPr>
-        <w:t>Smallroom</w:t>
-      </w:r>
-      <w:proofErr w:type="spellEnd"/>
-      <w:r>
-        <w:rPr>
-          <w:szCs w:val="20"/>
-        </w:rPr>
-        <w:t xml:space="preserve"> Technologies Inc., is a pioneering software development startup that is set to revolutionize the gaming industry with an innovative application that uses Natural Language Processing (NLP) and Artificial Intelligence (AI) to transform text descriptions into playable games</w:t>
+        <w:t>Our company, Smallroom Technologies Inc., is a pioneering software development startup that is set to revolutionize the gaming industry with an innovative application that uses Natural Language Processing (NLP) and Artificial Intelligence (AI) to transform text descriptions into playable games</w:t>
       </w:r>
       <w:r>
         <w:rPr>
@@ -5609,21 +5580,7 @@
         <w:rPr>
           <w:szCs w:val="20"/>
         </w:rPr>
-        <w:t xml:space="preserve"> To add to the fervor, more and more UI/UX frontends are leveraging the realm of game engines to create the </w:t>
-      </w:r>
-      <w:proofErr w:type="spellStart"/>
-      <w:r>
-        <w:rPr>
-          <w:szCs w:val="20"/>
-        </w:rPr>
-        <w:t>mose</w:t>
-      </w:r>
-      <w:proofErr w:type="spellEnd"/>
-      <w:r>
-        <w:rPr>
-          <w:szCs w:val="20"/>
-        </w:rPr>
-        <w:t xml:space="preserve"> interactive and seamless application front ends ever seen.  </w:t>
+        <w:t xml:space="preserve"> To add to the fervor, more and more UI/UX frontends are leveraging the realm of game engines to create the mose interactive and seamless application front ends ever seen.  </w:t>
       </w:r>
       <w:r>
         <w:rPr>
@@ -5733,19 +5690,11 @@
           <w:szCs w:val="20"/>
         </w:rPr>
       </w:pPr>
-      <w:proofErr w:type="spellStart"/>
-      <w:r>
-        <w:rPr>
-          <w:szCs w:val="20"/>
-        </w:rPr>
-        <w:t>Smallroom</w:t>
-      </w:r>
-      <w:proofErr w:type="spellEnd"/>
-      <w:r>
-        <w:rPr>
-          <w:szCs w:val="20"/>
-        </w:rPr>
-        <w:t xml:space="preserve"> Technologies Inc. is poised to alter the gaming </w:t>
+      <w:r>
+        <w:rPr>
+          <w:szCs w:val="20"/>
+        </w:rPr>
+        <w:t xml:space="preserve">Smallroom Technologies Inc. is poised to alter the gaming </w:t>
       </w:r>
       <w:r>
         <w:rPr>
@@ -6108,19 +6057,11 @@
           <w:szCs w:val="20"/>
         </w:rPr>
       </w:pPr>
-      <w:proofErr w:type="spellStart"/>
-      <w:r>
-        <w:rPr>
-          <w:szCs w:val="20"/>
-        </w:rPr>
-        <w:t>Smallroom</w:t>
-      </w:r>
-      <w:proofErr w:type="spellEnd"/>
-      <w:r>
-        <w:rPr>
-          <w:szCs w:val="20"/>
-        </w:rPr>
-        <w:t xml:space="preserve"> Technologies Inc., owned </w:t>
+      <w:r>
+        <w:rPr>
+          <w:szCs w:val="20"/>
+        </w:rPr>
+        <w:t xml:space="preserve">Smallroom Technologies Inc., owned </w:t>
       </w:r>
       <w:r>
         <w:rPr>
@@ -6132,21 +6073,7 @@
         <w:rPr>
           <w:szCs w:val="20"/>
         </w:rPr>
-        <w:t xml:space="preserve">by Wadih Frederick </w:t>
-      </w:r>
-      <w:proofErr w:type="spellStart"/>
-      <w:r>
-        <w:rPr>
-          <w:szCs w:val="20"/>
-        </w:rPr>
-        <w:t>Khairallah</w:t>
-      </w:r>
-      <w:proofErr w:type="spellEnd"/>
-      <w:r>
-        <w:rPr>
-          <w:szCs w:val="20"/>
-        </w:rPr>
-        <w:t>, is a forward-thinking technology company specializing in rapid prototyping, concept development, and innovative technolog</w:t>
+        <w:t>by Wadih Frederick Khairallah, is a forward-thinking technology company specializing in rapid prototyping, concept development, and innovative technolog</w:t>
       </w:r>
       <w:r>
         <w:rPr>
@@ -6228,139 +6155,115 @@
         <w:rPr>
           <w:szCs w:val="20"/>
         </w:rPr>
-        <w:t xml:space="preserve">Symbiote, Pathfinder and </w:t>
-      </w:r>
-      <w:proofErr w:type="spellStart"/>
-      <w:r>
-        <w:rPr>
-          <w:szCs w:val="20"/>
-        </w:rPr>
+        <w:t>Symbiote, Pathfinder and Cruicial</w:t>
+      </w:r>
+      <w:r>
+        <w:rPr>
+          <w:szCs w:val="20"/>
+        </w:rPr>
+        <w:t xml:space="preserve">, </w:t>
+      </w:r>
+      <w:r>
+        <w:rPr>
+          <w:szCs w:val="20"/>
+        </w:rPr>
+        <w:t>are</w:t>
+      </w:r>
+      <w:r>
+        <w:rPr>
+          <w:szCs w:val="20"/>
+        </w:rPr>
+        <w:t xml:space="preserve"> a testament to our innovative approach. </w:t>
+      </w:r>
+      <w:r>
+        <w:rPr>
+          <w:szCs w:val="20"/>
+        </w:rPr>
+        <w:t>Crucial,</w:t>
+      </w:r>
+      <w:r>
+        <w:rPr>
+          <w:szCs w:val="20"/>
+        </w:rPr>
+        <w:t xml:space="preserve"> a game </w:t>
+      </w:r>
+      <w:r>
+        <w:rPr>
+          <w:szCs w:val="20"/>
+        </w:rPr>
+        <w:t xml:space="preserve">and UI </w:t>
+      </w:r>
+      <w:r>
+        <w:rPr>
+          <w:szCs w:val="20"/>
+        </w:rPr>
+        <w:t>development tool that uses Artificial Intelligence and Natural Language Processing to transform text descriptions into playable games</w:t>
+      </w:r>
+      <w:r>
+        <w:rPr>
+          <w:szCs w:val="20"/>
+        </w:rPr>
+        <w:t xml:space="preserve"> or wonderful application frontends</w:t>
+      </w:r>
+      <w:r>
+        <w:rPr>
+          <w:szCs w:val="20"/>
+        </w:rPr>
+        <w:t xml:space="preserve">. With Crucial, we're democratizing game </w:t>
+      </w:r>
+      <w:r>
+        <w:rPr>
+          <w:szCs w:val="20"/>
+        </w:rPr>
+        <w:t xml:space="preserve">and interface </w:t>
+      </w:r>
+      <w:r>
+        <w:rPr>
+          <w:szCs w:val="20"/>
+        </w:rPr>
+        <w:t>development, making it accessible to anyone who can write a story</w:t>
+      </w:r>
+      <w:r>
+        <w:rPr>
+          <w:szCs w:val="20"/>
+        </w:rPr>
+        <w:t xml:space="preserve"> or describe their applications interaction</w:t>
+      </w:r>
+      <w:r>
+        <w:rPr>
+          <w:szCs w:val="20"/>
+        </w:rPr>
+        <w:t>.</w:t>
+      </w:r>
+    </w:p>
+    <w:p>
+      <w:pPr>
+        <w:rPr>
+          <w:szCs w:val="20"/>
+        </w:rPr>
+      </w:pPr>
+    </w:p>
+    <w:p>
+      <w:pPr>
+        <w:rPr>
+          <w:szCs w:val="20"/>
+        </w:rPr>
+      </w:pPr>
+      <w:r>
+        <w:rPr>
+          <w:szCs w:val="20"/>
+        </w:rPr>
+        <w:t>At Smallroom Technologies Inc., we're not just building software; we're building the future. We're a team of dreamers and doers, innovators and inventors, committed to creating technology that makes a difference. Join us as we explore the frontier of technological innovation and shape the future of the tech industry.</w:t>
+      </w:r>
+    </w:p>
+    <w:p>
+      <w:pPr>
+        <w:pStyle w:val="Heading1"/>
+      </w:pPr>
+      <w:bookmarkStart w:id="4" w:name="_Toc148609995"/>
+      <w:r>
         <w:t>Cruicial</w:t>
       </w:r>
-      <w:proofErr w:type="spellEnd"/>
-      <w:r>
-        <w:rPr>
-          <w:szCs w:val="20"/>
-        </w:rPr>
-        <w:t xml:space="preserve">, </w:t>
-      </w:r>
-      <w:r>
-        <w:rPr>
-          <w:szCs w:val="20"/>
-        </w:rPr>
-        <w:t>are</w:t>
-      </w:r>
-      <w:r>
-        <w:rPr>
-          <w:szCs w:val="20"/>
-        </w:rPr>
-        <w:t xml:space="preserve"> a testament to our innovative approach. </w:t>
-      </w:r>
-      <w:r>
-        <w:rPr>
-          <w:szCs w:val="20"/>
-        </w:rPr>
-        <w:t>Crucial,</w:t>
-      </w:r>
-      <w:r>
-        <w:rPr>
-          <w:szCs w:val="20"/>
-        </w:rPr>
-        <w:t xml:space="preserve"> a game </w:t>
-      </w:r>
-      <w:r>
-        <w:rPr>
-          <w:szCs w:val="20"/>
-        </w:rPr>
-        <w:t xml:space="preserve">and UI </w:t>
-      </w:r>
-      <w:r>
-        <w:rPr>
-          <w:szCs w:val="20"/>
-        </w:rPr>
-        <w:t>development tool that uses Artificial Intelligence and Natural Language Processing to transform text descriptions into playable games</w:t>
-      </w:r>
-      <w:r>
-        <w:rPr>
-          <w:szCs w:val="20"/>
-        </w:rPr>
-        <w:t xml:space="preserve"> or wonderful application frontends</w:t>
-      </w:r>
-      <w:r>
-        <w:rPr>
-          <w:szCs w:val="20"/>
-        </w:rPr>
-        <w:t xml:space="preserve">. With Crucial, we're democratizing game </w:t>
-      </w:r>
-      <w:r>
-        <w:rPr>
-          <w:szCs w:val="20"/>
-        </w:rPr>
-        <w:t xml:space="preserve">and interface </w:t>
-      </w:r>
-      <w:r>
-        <w:rPr>
-          <w:szCs w:val="20"/>
-        </w:rPr>
-        <w:t>development, making it accessible to anyone who can write a story</w:t>
-      </w:r>
-      <w:r>
-        <w:rPr>
-          <w:szCs w:val="20"/>
-        </w:rPr>
-        <w:t xml:space="preserve"> or describe their applications interaction</w:t>
-      </w:r>
-      <w:r>
-        <w:rPr>
-          <w:szCs w:val="20"/>
-        </w:rPr>
-        <w:t>.</w:t>
-      </w:r>
-    </w:p>
-    <w:p>
-      <w:pPr>
-        <w:rPr>
-          <w:szCs w:val="20"/>
-        </w:rPr>
-      </w:pPr>
-    </w:p>
-    <w:p>
-      <w:pPr>
-        <w:rPr>
-          <w:szCs w:val="20"/>
-        </w:rPr>
-      </w:pPr>
-      <w:r>
-        <w:rPr>
-          <w:szCs w:val="20"/>
-        </w:rPr>
-        <w:t xml:space="preserve">At </w:t>
-      </w:r>
-      <w:proofErr w:type="spellStart"/>
-      <w:r>
-        <w:rPr>
-          <w:szCs w:val="20"/>
-        </w:rPr>
-        <w:t>Smallroom</w:t>
-      </w:r>
-      <w:proofErr w:type="spellEnd"/>
-      <w:r>
-        <w:rPr>
-          <w:szCs w:val="20"/>
-        </w:rPr>
-        <w:t xml:space="preserve"> Technologies Inc., we're not just building software; we're building the future. We're a team of dreamers and doers, innovators and inventors, committed to creating technology that makes a difference. Join us as we explore the frontier of technological innovation and shape the future of the tech industry.</w:t>
-      </w:r>
-    </w:p>
-    <w:p>
-      <w:pPr>
-        <w:pStyle w:val="Heading1"/>
-      </w:pPr>
-      <w:bookmarkStart w:id="4" w:name="_Toc148609995"/>
-      <w:proofErr w:type="spellStart"/>
-      <w:r>
-        <w:t>Cruicial</w:t>
-      </w:r>
-      <w:proofErr w:type="spellEnd"/>
       <w:r>
         <w:t xml:space="preserve"> Business Model</w:t>
       </w:r>
@@ -6508,23 +6411,7 @@
           <w:rFonts w:asciiTheme="majorHAnsi" w:hAnsiTheme="majorHAnsi" w:cstheme="majorHAnsi"/>
           <w:szCs w:val="20"/>
         </w:rPr>
-        <w:t xml:space="preserve">Game addons and data packs can be offered either through advanced subscription or a “Game Pack” store offering.  Whereas packages that contain all the bootstrapping needed to create your new game can be provided.  Want an FPS (first person shooter) with medieval player skins, and </w:t>
-      </w:r>
-      <w:proofErr w:type="spellStart"/>
-      <w:r>
-        <w:rPr>
-          <w:rFonts w:asciiTheme="majorHAnsi" w:hAnsiTheme="majorHAnsi" w:cstheme="majorHAnsi"/>
-          <w:szCs w:val="20"/>
-        </w:rPr>
-        <w:t>scifi</w:t>
-      </w:r>
-      <w:proofErr w:type="spellEnd"/>
-      <w:r>
-        <w:rPr>
-          <w:rFonts w:asciiTheme="majorHAnsi" w:hAnsiTheme="majorHAnsi" w:cstheme="majorHAnsi"/>
-          <w:szCs w:val="20"/>
-        </w:rPr>
-        <w:t xml:space="preserve"> laser weapons, well pack up your inventory in the store where you can purchase the basic FPS core and player / weapon skins and libraries and add them to your story.  The price point can be anywhere from a couple dollars to </w:t>
+        <w:t xml:space="preserve">Game addons and data packs can be offered either through advanced subscription or a “Game Pack” store offering.  Whereas packages that contain all the bootstrapping needed to create your new game can be provided.  Want an FPS (first person shooter) with medieval player skins, and scifi laser weapons, well pack up your inventory in the store where you can purchase the basic FPS core and player / weapon skins and libraries and add them to your story.  The price point can be anywhere from a couple dollars to </w:t>
       </w:r>
       <w:r>
         <w:rPr>
@@ -6554,49 +6441,7 @@
         <w:rPr>
           <w:szCs w:val="20"/>
         </w:rPr>
-        <w:t xml:space="preserve">With the pricing and product offering methods described we plan to also offer a place where people that have created game objects, skins and other components can share or even sell their creations.  A user of </w:t>
-      </w:r>
-      <w:proofErr w:type="spellStart"/>
-      <w:r>
-        <w:rPr>
-          <w:szCs w:val="20"/>
-        </w:rPr>
-        <w:t>Cruicial</w:t>
-      </w:r>
-      <w:proofErr w:type="spellEnd"/>
-      <w:r>
-        <w:rPr>
-          <w:szCs w:val="20"/>
-        </w:rPr>
-        <w:t xml:space="preserve"> comes up with a beautiful skin pack for his game and decides to place in in the store for a humble offering of $2.99.  </w:t>
-      </w:r>
-      <w:proofErr w:type="spellStart"/>
-      <w:r>
-        <w:rPr>
-          <w:szCs w:val="20"/>
-        </w:rPr>
-        <w:t>Cruicial</w:t>
-      </w:r>
-      <w:proofErr w:type="spellEnd"/>
-      <w:r>
-        <w:rPr>
-          <w:szCs w:val="20"/>
-        </w:rPr>
-        <w:t xml:space="preserve"> can then work with the contributor and provide the store front to sell their skin pack.  Leveraging a shared </w:t>
-      </w:r>
-      <w:proofErr w:type="gramStart"/>
-      <w:r>
-        <w:rPr>
-          <w:szCs w:val="20"/>
-        </w:rPr>
-        <w:t>profit</w:t>
-      </w:r>
-      <w:proofErr w:type="gramEnd"/>
-      <w:r>
-        <w:rPr>
-          <w:szCs w:val="20"/>
-        </w:rPr>
-        <w:t xml:space="preserve"> we can work well with in giving the contributor 70+% of the earnings of their package and leveraging a small share back into the company to maintain the infrastructure and grow.</w:t>
+        <w:t>With the pricing and product offering methods described we plan to also offer a place where people that have created game objects, skins and other components can share or even sell their creations.  A user of Cruicial comes up with a beautiful skin pack for his game and decides to place in in the store for a humble offering of $2.99.  Cruicial can then work with the contributor and provide the store front to sell their skin pack.  Leveraging a shared profit we can work well with in giving the contributor 70+% of the earnings of their package and leveraging a small share back into the company to maintain the infrastructure and grow.</w:t>
       </w:r>
     </w:p>
     <w:p>
@@ -6636,281 +6481,219 @@
         <w:rPr>
           <w:szCs w:val="20"/>
         </w:rPr>
-        <w:t xml:space="preserve">Access to the basic 2D code generation models for fun game development for all.  Create your games, share them and house them on the </w:t>
-      </w:r>
-      <w:proofErr w:type="spellStart"/>
-      <w:r>
-        <w:rPr>
+        <w:t>Access to the basic 2D code generation models for fun game development for all.  Create your games, share them and house them on the Cruicial servers.</w:t>
+      </w:r>
+    </w:p>
+    <w:p>
+      <w:pPr>
+        <w:rPr>
+          <w:szCs w:val="20"/>
+        </w:rPr>
+      </w:pPr>
+    </w:p>
+    <w:p>
+      <w:pPr>
+        <w:pStyle w:val="Heading3"/>
+      </w:pPr>
+      <w:r>
+        <w:t>Basic Tier</w:t>
+      </w:r>
+    </w:p>
+    <w:p>
+      <w:pPr>
+        <w:rPr>
+          <w:rFonts w:asciiTheme="majorHAnsi" w:hAnsiTheme="majorHAnsi" w:cstheme="majorHAnsi"/>
+          <w:color w:val="0E0E0E"/>
+          <w:szCs w:val="20"/>
+        </w:rPr>
+      </w:pPr>
+      <w:r>
+        <w:rPr>
+          <w:rFonts w:asciiTheme="majorHAnsi" w:hAnsiTheme="majorHAnsi" w:cstheme="majorHAnsi"/>
+          <w:color w:val="0E0E0E"/>
+          <w:szCs w:val="20"/>
+        </w:rPr>
+        <w:t xml:space="preserve">Access to essential features and </w:t>
+      </w:r>
+      <w:r>
+        <w:rPr>
+          <w:rFonts w:asciiTheme="majorHAnsi" w:hAnsiTheme="majorHAnsi" w:cstheme="majorHAnsi"/>
+          <w:color w:val="0E0E0E"/>
+          <w:szCs w:val="20"/>
+        </w:rPr>
+        <w:t>the ability to create simple 2D/3D games.  Comes with access to basic asset packs such as game types (First Person Shooters (FPS), Real Time Strategy (RTS), Horizontal Fighter,  2D side scroller, Flight Simulator, etc…)</w:t>
+      </w:r>
+      <w:r>
+        <w:rPr>
+          <w:rFonts w:asciiTheme="majorHAnsi" w:hAnsiTheme="majorHAnsi" w:cstheme="majorHAnsi"/>
+          <w:color w:val="0E0E0E"/>
+          <w:szCs w:val="20"/>
+        </w:rPr>
+        <w:t>.  Also access to UI / UX creation tools and pre-created themes.</w:t>
+      </w:r>
+    </w:p>
+    <w:p>
+      <w:pPr>
+        <w:rPr>
+          <w:rFonts w:asciiTheme="majorHAnsi" w:hAnsiTheme="majorHAnsi" w:cstheme="majorHAnsi"/>
+          <w:szCs w:val="20"/>
+        </w:rPr>
+      </w:pPr>
+    </w:p>
+    <w:p>
+      <w:pPr>
+        <w:pStyle w:val="Heading3"/>
+      </w:pPr>
+      <w:r>
+        <w:t>Professional Tier</w:t>
+      </w:r>
+    </w:p>
+    <w:p>
+      <w:pPr>
+        <w:rPr>
+          <w:rFonts w:asciiTheme="majorHAnsi" w:hAnsiTheme="majorHAnsi" w:cstheme="majorHAnsi"/>
+          <w:szCs w:val="20"/>
+        </w:rPr>
+      </w:pPr>
+      <w:r>
+        <w:rPr>
+          <w:rFonts w:asciiTheme="majorHAnsi" w:hAnsiTheme="majorHAnsi" w:cstheme="majorHAnsi"/>
+          <w:color w:val="0E0E0E"/>
+          <w:szCs w:val="20"/>
+        </w:rPr>
+        <w:t>Access to all features, increased game creation complexity and access to advanced features such as asset management for images and 3D models for creating your game.</w:t>
+      </w:r>
+      <w:r>
+        <w:rPr>
+          <w:rFonts w:asciiTheme="majorHAnsi" w:hAnsiTheme="majorHAnsi" w:cstheme="majorHAnsi"/>
+          <w:color w:val="0E0E0E"/>
+          <w:szCs w:val="20"/>
+        </w:rPr>
+        <w:t xml:space="preserve">  All the features of the Free and Basic Tiers and access to </w:t>
+      </w:r>
+      <w:r>
+        <w:rPr>
+          <w:rFonts w:asciiTheme="majorHAnsi" w:hAnsiTheme="majorHAnsi" w:cstheme="majorHAnsi"/>
+          <w:color w:val="0E0E0E"/>
+          <w:szCs w:val="20"/>
+        </w:rPr>
+        <w:t>higher quality gaming objects and the most advanced NLP AI to game code generation on the market.</w:t>
+      </w:r>
+    </w:p>
+    <w:p>
+      <w:pPr>
+        <w:rPr>
+          <w:rFonts w:asciiTheme="majorHAnsi" w:hAnsiTheme="majorHAnsi" w:cstheme="majorHAnsi"/>
+          <w:szCs w:val="20"/>
+        </w:rPr>
+      </w:pPr>
+    </w:p>
+    <w:p>
+      <w:pPr>
+        <w:pStyle w:val="Heading2"/>
+      </w:pPr>
+      <w:bookmarkStart w:id="9" w:name="_Toc148610000"/>
+      <w:r>
+        <w:t>Operations and Management</w:t>
+      </w:r>
+      <w:bookmarkEnd w:id="9"/>
+    </w:p>
+    <w:p>
+      <w:pPr>
+        <w:spacing w:after="420"/>
+        <w:rPr>
+          <w:rFonts w:asciiTheme="majorHAnsi" w:hAnsiTheme="majorHAnsi" w:cstheme="majorHAnsi"/>
+          <w:szCs w:val="20"/>
+        </w:rPr>
+      </w:pPr>
+      <w:r>
+        <w:rPr>
+          <w:rFonts w:asciiTheme="majorHAnsi" w:hAnsiTheme="majorHAnsi" w:cstheme="majorHAnsi"/>
+          <w:color w:val="0E0E0E"/>
           <w:szCs w:val="20"/>
         </w:rPr>
         <w:t>Cruicial</w:t>
       </w:r>
-      <w:proofErr w:type="spellEnd"/>
-      <w:r>
-        <w:rPr>
-          <w:szCs w:val="20"/>
-        </w:rPr>
-        <w:t xml:space="preserve"> servers.</w:t>
-      </w:r>
-    </w:p>
-    <w:p>
-      <w:pPr>
-        <w:rPr>
-          <w:szCs w:val="20"/>
-        </w:rPr>
-      </w:pPr>
+      <w:r>
+        <w:rPr>
+          <w:rFonts w:asciiTheme="majorHAnsi" w:hAnsiTheme="majorHAnsi" w:cstheme="majorHAnsi"/>
+          <w:color w:val="0E0E0E"/>
+          <w:szCs w:val="20"/>
+        </w:rPr>
+        <w:t xml:space="preserve">’s operations will be primarily focused on the ongoing development, maintenance, and support of the web-based platform and </w:t>
+      </w:r>
+      <w:r>
+        <w:rPr>
+          <w:rFonts w:asciiTheme="majorHAnsi" w:hAnsiTheme="majorHAnsi" w:cstheme="majorHAnsi"/>
+          <w:color w:val="0E0E0E"/>
+          <w:szCs w:val="20"/>
+        </w:rPr>
+        <w:t>the game creation and storage environment</w:t>
+      </w:r>
+      <w:r>
+        <w:rPr>
+          <w:rFonts w:asciiTheme="majorHAnsi" w:hAnsiTheme="majorHAnsi" w:cstheme="majorHAnsi"/>
+          <w:color w:val="0E0E0E"/>
+          <w:szCs w:val="20"/>
+        </w:rPr>
+        <w:t xml:space="preserve">. The company will require a team of skilled software developers, </w:t>
+      </w:r>
+      <w:r>
+        <w:rPr>
+          <w:rFonts w:asciiTheme="majorHAnsi" w:hAnsiTheme="majorHAnsi" w:cstheme="majorHAnsi"/>
+          <w:color w:val="0E0E0E"/>
+          <w:szCs w:val="20"/>
+        </w:rPr>
+        <w:t xml:space="preserve">DevOps staff, </w:t>
+      </w:r>
+      <w:r>
+        <w:rPr>
+          <w:rFonts w:asciiTheme="majorHAnsi" w:hAnsiTheme="majorHAnsi" w:cstheme="majorHAnsi"/>
+          <w:color w:val="0E0E0E"/>
+          <w:szCs w:val="20"/>
+        </w:rPr>
+        <w:t>customer support representatives</w:t>
+      </w:r>
+      <w:r>
+        <w:rPr>
+          <w:rFonts w:asciiTheme="majorHAnsi" w:hAnsiTheme="majorHAnsi" w:cstheme="majorHAnsi"/>
+          <w:color w:val="0E0E0E"/>
+          <w:szCs w:val="20"/>
+        </w:rPr>
+        <w:t xml:space="preserve"> and more</w:t>
+      </w:r>
+      <w:r>
+        <w:rPr>
+          <w:rFonts w:asciiTheme="majorHAnsi" w:hAnsiTheme="majorHAnsi" w:cstheme="majorHAnsi"/>
+          <w:color w:val="0E0E0E"/>
+          <w:szCs w:val="20"/>
+        </w:rPr>
+        <w:t xml:space="preserve">. In addition, the company will need to establish a robust infrastructure for data storage, security, and </w:t>
+      </w:r>
+      <w:r>
+        <w:rPr>
+          <w:rFonts w:asciiTheme="majorHAnsi" w:hAnsiTheme="majorHAnsi" w:cstheme="majorHAnsi"/>
+          <w:color w:val="0E0E0E"/>
+          <w:szCs w:val="20"/>
+        </w:rPr>
+        <w:t>growth</w:t>
+      </w:r>
+      <w:r>
+        <w:rPr>
+          <w:rFonts w:asciiTheme="majorHAnsi" w:hAnsiTheme="majorHAnsi" w:cstheme="majorHAnsi"/>
+          <w:color w:val="0E0E0E"/>
+          <w:szCs w:val="20"/>
+        </w:rPr>
+        <w:t>.</w:t>
+      </w:r>
     </w:p>
     <w:p>
       <w:pPr>
         <w:pStyle w:val="Heading3"/>
       </w:pPr>
       <w:r>
-        <w:t>Basic Tier</w:t>
-      </w:r>
-    </w:p>
-    <w:p>
-      <w:pPr>
-        <w:rPr>
-          <w:rFonts w:asciiTheme="majorHAnsi" w:hAnsiTheme="majorHAnsi" w:cstheme="majorHAnsi"/>
-          <w:color w:val="0E0E0E"/>
-          <w:szCs w:val="20"/>
-        </w:rPr>
-      </w:pPr>
-      <w:r>
-        <w:rPr>
-          <w:rFonts w:asciiTheme="majorHAnsi" w:hAnsiTheme="majorHAnsi" w:cstheme="majorHAnsi"/>
-          <w:color w:val="0E0E0E"/>
-          <w:szCs w:val="20"/>
-        </w:rPr>
-        <w:t xml:space="preserve">Access to essential features and </w:t>
-      </w:r>
-      <w:r>
-        <w:rPr>
-          <w:rFonts w:asciiTheme="majorHAnsi" w:hAnsiTheme="majorHAnsi" w:cstheme="majorHAnsi"/>
-          <w:color w:val="0E0E0E"/>
-          <w:szCs w:val="20"/>
-        </w:rPr>
-        <w:t xml:space="preserve">the ability to create simple 2D/3D games.  Comes with access to basic asset packs such as game types (First Person Shooters (FPS), Real Time Strategy (RTS), Horizontal </w:t>
-      </w:r>
-      <w:proofErr w:type="gramStart"/>
-      <w:r>
-        <w:rPr>
-          <w:rFonts w:asciiTheme="majorHAnsi" w:hAnsiTheme="majorHAnsi" w:cstheme="majorHAnsi"/>
-          <w:color w:val="0E0E0E"/>
-          <w:szCs w:val="20"/>
-        </w:rPr>
-        <w:t>Fighter,  2</w:t>
-      </w:r>
-      <w:proofErr w:type="gramEnd"/>
-      <w:r>
-        <w:rPr>
-          <w:rFonts w:asciiTheme="majorHAnsi" w:hAnsiTheme="majorHAnsi" w:cstheme="majorHAnsi"/>
-          <w:color w:val="0E0E0E"/>
-          <w:szCs w:val="20"/>
-        </w:rPr>
-        <w:t xml:space="preserve">D side scroller, Flight Simulator, </w:t>
-      </w:r>
-      <w:proofErr w:type="spellStart"/>
-      <w:r>
-        <w:rPr>
-          <w:rFonts w:asciiTheme="majorHAnsi" w:hAnsiTheme="majorHAnsi" w:cstheme="majorHAnsi"/>
-          <w:color w:val="0E0E0E"/>
-          <w:szCs w:val="20"/>
-        </w:rPr>
-        <w:t>etc</w:t>
-      </w:r>
-      <w:proofErr w:type="spellEnd"/>
-      <w:r>
-        <w:rPr>
-          <w:rFonts w:asciiTheme="majorHAnsi" w:hAnsiTheme="majorHAnsi" w:cstheme="majorHAnsi"/>
-          <w:color w:val="0E0E0E"/>
-          <w:szCs w:val="20"/>
-        </w:rPr>
-        <w:t>…)</w:t>
-      </w:r>
-      <w:r>
-        <w:rPr>
-          <w:rFonts w:asciiTheme="majorHAnsi" w:hAnsiTheme="majorHAnsi" w:cstheme="majorHAnsi"/>
-          <w:color w:val="0E0E0E"/>
-          <w:szCs w:val="20"/>
-        </w:rPr>
-        <w:t>.  Also access to UI / UX creation tools and pre-created themes.</w:t>
-      </w:r>
-    </w:p>
-    <w:p>
-      <w:pPr>
-        <w:rPr>
-          <w:rFonts w:asciiTheme="majorHAnsi" w:hAnsiTheme="majorHAnsi" w:cstheme="majorHAnsi"/>
-          <w:szCs w:val="20"/>
-        </w:rPr>
-      </w:pPr>
-    </w:p>
-    <w:p>
-      <w:pPr>
-        <w:pStyle w:val="Heading3"/>
-      </w:pPr>
-      <w:r>
-        <w:t>Professional Tier</w:t>
-      </w:r>
-    </w:p>
-    <w:p>
-      <w:pPr>
-        <w:rPr>
-          <w:rFonts w:asciiTheme="majorHAnsi" w:hAnsiTheme="majorHAnsi" w:cstheme="majorHAnsi"/>
-          <w:szCs w:val="20"/>
-        </w:rPr>
-      </w:pPr>
-      <w:r>
-        <w:rPr>
-          <w:rFonts w:asciiTheme="majorHAnsi" w:hAnsiTheme="majorHAnsi" w:cstheme="majorHAnsi"/>
-          <w:color w:val="0E0E0E"/>
-          <w:szCs w:val="20"/>
-        </w:rPr>
-        <w:t>Access to all features, increased game creation complexity and access to advanced features such as asset management for images and 3D models for creating your game.</w:t>
-      </w:r>
-      <w:r>
-        <w:rPr>
-          <w:rFonts w:asciiTheme="majorHAnsi" w:hAnsiTheme="majorHAnsi" w:cstheme="majorHAnsi"/>
-          <w:color w:val="0E0E0E"/>
-          <w:szCs w:val="20"/>
-        </w:rPr>
-        <w:t xml:space="preserve">  All the features of the Free and Basic Tiers and access to </w:t>
-      </w:r>
-      <w:r>
-        <w:rPr>
-          <w:rFonts w:asciiTheme="majorHAnsi" w:hAnsiTheme="majorHAnsi" w:cstheme="majorHAnsi"/>
-          <w:color w:val="0E0E0E"/>
-          <w:szCs w:val="20"/>
-        </w:rPr>
-        <w:t>higher quality gaming objects and the most advanced NLP AI to game code generation on the market.</w:t>
-      </w:r>
-    </w:p>
-    <w:p>
-      <w:pPr>
-        <w:rPr>
-          <w:rFonts w:asciiTheme="majorHAnsi" w:hAnsiTheme="majorHAnsi" w:cstheme="majorHAnsi"/>
-          <w:szCs w:val="20"/>
-        </w:rPr>
-      </w:pPr>
-    </w:p>
-    <w:p>
-      <w:pPr>
-        <w:pStyle w:val="Heading2"/>
-      </w:pPr>
-      <w:bookmarkStart w:id="9" w:name="_Toc148610000"/>
-      <w:r>
-        <w:t>Operations and Management</w:t>
-      </w:r>
-      <w:bookmarkEnd w:id="9"/>
-    </w:p>
-    <w:p>
-      <w:pPr>
-        <w:spacing w:after="420"/>
-        <w:rPr>
-          <w:rFonts w:asciiTheme="majorHAnsi" w:hAnsiTheme="majorHAnsi" w:cstheme="majorHAnsi"/>
-          <w:szCs w:val="20"/>
-        </w:rPr>
-      </w:pPr>
-      <w:proofErr w:type="spellStart"/>
-      <w:r>
-        <w:rPr>
-          <w:rFonts w:asciiTheme="majorHAnsi" w:hAnsiTheme="majorHAnsi" w:cstheme="majorHAnsi"/>
-          <w:color w:val="0E0E0E"/>
-          <w:szCs w:val="20"/>
-        </w:rPr>
-        <w:t>Cruicial</w:t>
-      </w:r>
-      <w:r>
-        <w:rPr>
-          <w:rFonts w:asciiTheme="majorHAnsi" w:hAnsiTheme="majorHAnsi" w:cstheme="majorHAnsi"/>
-          <w:color w:val="0E0E0E"/>
-          <w:szCs w:val="20"/>
-        </w:rPr>
-        <w:t>’s</w:t>
-      </w:r>
-      <w:proofErr w:type="spellEnd"/>
-      <w:r>
-        <w:rPr>
-          <w:rFonts w:asciiTheme="majorHAnsi" w:hAnsiTheme="majorHAnsi" w:cstheme="majorHAnsi"/>
-          <w:color w:val="0E0E0E"/>
-          <w:szCs w:val="20"/>
-        </w:rPr>
-        <w:t xml:space="preserve"> operations will be primarily focused on the ongoing development, maintenance, and support of the web-based platform and </w:t>
-      </w:r>
-      <w:r>
-        <w:rPr>
-          <w:rFonts w:asciiTheme="majorHAnsi" w:hAnsiTheme="majorHAnsi" w:cstheme="majorHAnsi"/>
-          <w:color w:val="0E0E0E"/>
-          <w:szCs w:val="20"/>
-        </w:rPr>
-        <w:t>the game creation and storage environment</w:t>
-      </w:r>
-      <w:r>
-        <w:rPr>
-          <w:rFonts w:asciiTheme="majorHAnsi" w:hAnsiTheme="majorHAnsi" w:cstheme="majorHAnsi"/>
-          <w:color w:val="0E0E0E"/>
-          <w:szCs w:val="20"/>
-        </w:rPr>
-        <w:t xml:space="preserve">. The company will require a team of skilled software developers, </w:t>
-      </w:r>
-      <w:r>
-        <w:rPr>
-          <w:rFonts w:asciiTheme="majorHAnsi" w:hAnsiTheme="majorHAnsi" w:cstheme="majorHAnsi"/>
-          <w:color w:val="0E0E0E"/>
-          <w:szCs w:val="20"/>
-        </w:rPr>
-        <w:t xml:space="preserve">DevOps staff, </w:t>
-      </w:r>
-      <w:r>
-        <w:rPr>
-          <w:rFonts w:asciiTheme="majorHAnsi" w:hAnsiTheme="majorHAnsi" w:cstheme="majorHAnsi"/>
-          <w:color w:val="0E0E0E"/>
-          <w:szCs w:val="20"/>
-        </w:rPr>
-        <w:t>customer support representatives</w:t>
-      </w:r>
-      <w:r>
-        <w:rPr>
-          <w:rFonts w:asciiTheme="majorHAnsi" w:hAnsiTheme="majorHAnsi" w:cstheme="majorHAnsi"/>
-          <w:color w:val="0E0E0E"/>
-          <w:szCs w:val="20"/>
-        </w:rPr>
-        <w:t xml:space="preserve"> and more</w:t>
-      </w:r>
-      <w:r>
-        <w:rPr>
-          <w:rFonts w:asciiTheme="majorHAnsi" w:hAnsiTheme="majorHAnsi" w:cstheme="majorHAnsi"/>
-          <w:color w:val="0E0E0E"/>
-          <w:szCs w:val="20"/>
-        </w:rPr>
-        <w:t xml:space="preserve">. In addition, the company will need to establish a robust infrastructure for data storage, security, and </w:t>
-      </w:r>
-      <w:r>
-        <w:rPr>
-          <w:rFonts w:asciiTheme="majorHAnsi" w:hAnsiTheme="majorHAnsi" w:cstheme="majorHAnsi"/>
-          <w:color w:val="0E0E0E"/>
-          <w:szCs w:val="20"/>
-        </w:rPr>
-        <w:t>growth</w:t>
-      </w:r>
-      <w:r>
-        <w:rPr>
-          <w:rFonts w:asciiTheme="majorHAnsi" w:hAnsiTheme="majorHAnsi" w:cstheme="majorHAnsi"/>
-          <w:color w:val="0E0E0E"/>
-          <w:szCs w:val="20"/>
-        </w:rPr>
-        <w:t>.</w:t>
-      </w:r>
-    </w:p>
-    <w:p>
-      <w:pPr>
-        <w:pStyle w:val="Heading3"/>
-      </w:pPr>
-      <w:proofErr w:type="spellStart"/>
-      <w:r>
         <w:t>Cruicial’s</w:t>
       </w:r>
-      <w:proofErr w:type="spellEnd"/>
       <w:r>
         <w:t xml:space="preserve"> Management Team Structure</w:t>
       </w:r>
@@ -7099,11 +6882,9 @@
       <w:pPr>
         <w:pStyle w:val="Heading3"/>
       </w:pPr>
-      <w:proofErr w:type="spellStart"/>
       <w:r>
         <w:t>Cruicial’s</w:t>
       </w:r>
-      <w:proofErr w:type="spellEnd"/>
       <w:r>
         <w:t xml:space="preserve"> Non-Management Structure</w:t>
       </w:r>
@@ -8210,7 +7991,6 @@
           <w:szCs w:val="20"/>
         </w:rPr>
       </w:pPr>
-      <w:proofErr w:type="spellStart"/>
       <w:r>
         <w:rPr>
           <w:rFonts w:asciiTheme="majorHAnsi" w:hAnsiTheme="majorHAnsi" w:cstheme="majorHAnsi"/>
@@ -8219,7 +7999,6 @@
         </w:rPr>
         <w:t>Cruicial’s</w:t>
       </w:r>
-      <w:proofErr w:type="spellEnd"/>
       <w:r>
         <w:rPr>
           <w:rFonts w:asciiTheme="majorHAnsi" w:hAnsiTheme="majorHAnsi" w:cstheme="majorHAnsi"/>
@@ -9883,7 +9662,6 @@
           <w:szCs w:val="20"/>
         </w:rPr>
       </w:pPr>
-      <w:proofErr w:type="spellStart"/>
       <w:r>
         <w:rPr>
           <w:rFonts w:asciiTheme="majorHAnsi" w:hAnsiTheme="majorHAnsi" w:cstheme="majorHAnsi"/>
@@ -9892,7 +9670,6 @@
         </w:rPr>
         <w:t>Crucial’s</w:t>
       </w:r>
-      <w:proofErr w:type="spellEnd"/>
       <w:r>
         <w:rPr>
           <w:rFonts w:asciiTheme="majorHAnsi" w:hAnsiTheme="majorHAnsi" w:cstheme="majorHAnsi"/>
@@ -9996,7 +9773,6 @@
         </w:rPr>
         <w:t xml:space="preserve">Initial Public Offering (IPO): </w:t>
       </w:r>
-      <w:proofErr w:type="spellStart"/>
       <w:r>
         <w:rPr>
           <w:rFonts w:asciiTheme="majorHAnsi" w:hAnsiTheme="majorHAnsi" w:cstheme="majorHAnsi"/>
@@ -10005,7 +9781,6 @@
         </w:rPr>
         <w:t>Cruicial</w:t>
       </w:r>
-      <w:proofErr w:type="spellEnd"/>
       <w:r>
         <w:rPr>
           <w:rFonts w:asciiTheme="majorHAnsi" w:hAnsiTheme="majorHAnsi" w:cstheme="majorHAnsi"/>
@@ -10731,49 +10506,7 @@
         <w:rPr>
           <w:szCs w:val="20"/>
         </w:rPr>
-        <w:t xml:space="preserve">software market </w:t>
-      </w:r>
-      <w:proofErr w:type="gramStart"/>
-      <w:r>
-        <w:rPr>
-          <w:szCs w:val="20"/>
-        </w:rPr>
-        <w:t>is</w:t>
-      </w:r>
-      <w:proofErr w:type="gramEnd"/>
-      <w:r>
-        <w:rPr>
-          <w:szCs w:val="20"/>
-        </w:rPr>
-        <w:t xml:space="preserve"> competitive, with several established players offering a range of solutions. These include Unity Technologies, Epic Games (Unreal Engine), and </w:t>
-      </w:r>
-      <w:proofErr w:type="spellStart"/>
-      <w:r>
-        <w:rPr>
-          <w:szCs w:val="20"/>
-        </w:rPr>
-        <w:t>YoYo</w:t>
-      </w:r>
-      <w:proofErr w:type="spellEnd"/>
-      <w:r>
-        <w:rPr>
-          <w:szCs w:val="20"/>
-        </w:rPr>
-        <w:t xml:space="preserve"> Games (</w:t>
-      </w:r>
-      <w:proofErr w:type="spellStart"/>
-      <w:r>
-        <w:rPr>
-          <w:szCs w:val="20"/>
-        </w:rPr>
-        <w:t>GameMaker</w:t>
-      </w:r>
-      <w:proofErr w:type="spellEnd"/>
-      <w:r>
-        <w:rPr>
-          <w:szCs w:val="20"/>
-        </w:rPr>
-        <w:t>). These platforms offer powerful game development tools, but they require a certain level of technical skill to use effectively.</w:t>
+        <w:t>software market is competitive, with several established players offering a range of solutions. These include Unity Technologies, Epic Games (Unreal Engine), and YoYo Games (GameMaker). These platforms offer powerful game development tools, but they require a certain level of technical skill to use effectively.</w:t>
       </w:r>
     </w:p>
     <w:p>
@@ -11163,49 +10896,7 @@
         <w:rPr>
           <w:szCs w:val="20"/>
         </w:rPr>
-        <w:t xml:space="preserve">We want to work closely with the </w:t>
-      </w:r>
-      <w:proofErr w:type="gramStart"/>
-      <w:r>
-        <w:rPr>
-          <w:szCs w:val="20"/>
-        </w:rPr>
-        <w:t>open source</w:t>
-      </w:r>
-      <w:proofErr w:type="gramEnd"/>
-      <w:r>
-        <w:rPr>
-          <w:szCs w:val="20"/>
-        </w:rPr>
-        <w:t xml:space="preserve"> community to generate new ideas and concepts for the developer community also.  Basic features and capabilities can be offered in </w:t>
-      </w:r>
-      <w:proofErr w:type="gramStart"/>
-      <w:r>
-        <w:rPr>
-          <w:szCs w:val="20"/>
-        </w:rPr>
-        <w:t>an</w:t>
-      </w:r>
-      <w:proofErr w:type="gramEnd"/>
-      <w:r>
-        <w:rPr>
-          <w:szCs w:val="20"/>
-        </w:rPr>
-        <w:t xml:space="preserve"> light weight open source package to get developers teeth sunk into the </w:t>
-      </w:r>
-      <w:proofErr w:type="spellStart"/>
-      <w:r>
-        <w:rPr>
-          <w:szCs w:val="20"/>
-        </w:rPr>
-        <w:t>over all</w:t>
-      </w:r>
-      <w:proofErr w:type="spellEnd"/>
-      <w:r>
-        <w:rPr>
-          <w:szCs w:val="20"/>
-        </w:rPr>
-        <w:t xml:space="preserve"> package.  </w:t>
+        <w:t xml:space="preserve">We want to work closely with the open source community to generate new ideas and concepts for the developer community also.  Basic features and capabilities can be offered in an light weight open source package to get developers teeth sunk into the over all package.  </w:t>
       </w:r>
       <w:r>
         <w:rPr>
@@ -11375,7 +11066,6 @@
           <w:szCs w:val="20"/>
         </w:rPr>
       </w:pPr>
-      <w:proofErr w:type="spellStart"/>
       <w:r>
         <w:rPr>
           <w:rFonts w:asciiTheme="majorHAnsi" w:hAnsiTheme="majorHAnsi" w:cstheme="majorHAnsi"/>
@@ -11384,7 +11074,6 @@
         </w:rPr>
         <w:t>Entrepaneurs</w:t>
       </w:r>
-      <w:proofErr w:type="spellEnd"/>
     </w:p>
     <w:p>
       <w:pPr>
@@ -12749,7 +12438,6 @@
         </w:rPr>
         <w:t xml:space="preserve"> Based on the previous financial projections, </w:t>
       </w:r>
-      <w:proofErr w:type="spellStart"/>
       <w:r>
         <w:rPr>
           <w:rFonts w:asciiTheme="majorHAnsi" w:hAnsiTheme="majorHAnsi" w:cstheme="majorHAnsi"/>
@@ -12764,16 +12452,7 @@
           <w:color w:val="0E0E0E"/>
           <w:szCs w:val="20"/>
         </w:rPr>
-        <w:t>’s</w:t>
-      </w:r>
-      <w:proofErr w:type="spellEnd"/>
-      <w:r>
-        <w:rPr>
-          <w:rFonts w:asciiTheme="majorHAnsi" w:hAnsiTheme="majorHAnsi" w:cstheme="majorHAnsi"/>
-          <w:color w:val="0E0E0E"/>
-          <w:szCs w:val="20"/>
-        </w:rPr>
-        <w:t xml:space="preserve"> funding requirements are as follows:</w:t>
+        <w:t>’s funding requirements are as follows:</w:t>
       </w:r>
     </w:p>
     <w:p>
@@ -12924,1389 +12603,1206 @@
         </w:rPr>
         <w:t xml:space="preserve"> industry.</w:t>
       </w:r>
-    </w:p>
-    <w:p>
-      <w:pPr>
-        <w:rPr>
-          <w:rFonts w:asciiTheme="majorHAnsi" w:hAnsiTheme="majorHAnsi" w:cstheme="majorHAnsi"/>
-          <w:color w:val="0E0E0E"/>
-          <w:szCs w:val="20"/>
-        </w:rPr>
-      </w:pPr>
-      <w:r>
-        <w:rPr>
-          <w:rFonts w:asciiTheme="majorHAnsi" w:hAnsiTheme="majorHAnsi" w:cstheme="majorHAnsi"/>
-          <w:color w:val="0E0E0E"/>
-          <w:szCs w:val="20"/>
-        </w:rPr>
-        <w:br w:type="page"/>
-      </w:r>
+      <w:bookmarkStart w:id="65" w:name="_Toc148610056"/>
     </w:p>
     <w:p>
       <w:pPr>
         <w:pStyle w:val="Heading1"/>
-      </w:pPr>
-      <w:bookmarkStart w:id="65" w:name="_Toc148610056"/>
+        <w:rPr>
+          <w:rFonts w:cstheme="majorHAnsi"/>
+          <w:color w:val="0E0E0E"/>
+          <w:szCs w:val="20"/>
+        </w:rPr>
+      </w:pPr>
+      <w:r>
+        <w:t>Platform Infrastructure</w:t>
+      </w:r>
+      <w:bookmarkEnd w:id="65"/>
+    </w:p>
+    <w:p>
+      <w:pPr>
+        <w:rPr>
+          <w:szCs w:val="20"/>
+        </w:rPr>
+      </w:pPr>
+      <w:r>
+        <w:rPr>
+          <w:szCs w:val="20"/>
+        </w:rPr>
+        <w:t>Network Infrastructure:</w:t>
+      </w:r>
+    </w:p>
+    <w:p>
+      <w:pPr>
+        <w:rPr>
+          <w:szCs w:val="20"/>
+        </w:rPr>
+      </w:pPr>
+      <w:r>
+        <w:rPr>
+          <w:szCs w:val="20"/>
+        </w:rPr>
+        <w:t>The network will be broken up into 4 subnets.  Each subnet with their respective security policy.</w:t>
+      </w:r>
+    </w:p>
+    <w:p>
+      <w:pPr>
+        <w:rPr>
+          <w:szCs w:val="20"/>
+        </w:rPr>
+      </w:pPr>
+    </w:p>
+    <w:p>
+      <w:pPr>
+        <w:rPr>
+          <w:szCs w:val="20"/>
+        </w:rPr>
+      </w:pPr>
+      <w:r>
+        <w:rPr>
+          <w:szCs w:val="20"/>
+        </w:rPr>
+        <w:t>Public subnet</w:t>
+      </w:r>
+    </w:p>
+    <w:p>
+      <w:pPr>
+        <w:rPr>
+          <w:szCs w:val="20"/>
+        </w:rPr>
+      </w:pPr>
+      <w:r>
+        <w:rPr>
+          <w:szCs w:val="20"/>
+        </w:rPr>
+        <w:t>The public subnet will house externally facing services such as load balancers.</w:t>
+      </w:r>
+    </w:p>
+    <w:p>
+      <w:pPr>
+        <w:rPr>
+          <w:szCs w:val="20"/>
+        </w:rPr>
+      </w:pPr>
+    </w:p>
+    <w:p>
+      <w:pPr>
+        <w:rPr>
+          <w:szCs w:val="20"/>
+        </w:rPr>
+      </w:pPr>
+      <w:r>
+        <w:rPr>
+          <w:szCs w:val="20"/>
+        </w:rPr>
+        <w:t>Frontend subnet</w:t>
+      </w:r>
+    </w:p>
+    <w:p>
+      <w:pPr>
+        <w:rPr>
+          <w:szCs w:val="20"/>
+        </w:rPr>
+      </w:pPr>
+      <w:r>
+        <w:rPr>
+          <w:szCs w:val="20"/>
+        </w:rPr>
+        <w:t>The frontend subnet will house services that will be exposed to the public facing Internet via the public subnet load balancers.</w:t>
+      </w:r>
+      <w:r>
+        <w:rPr>
+          <w:szCs w:val="20"/>
+        </w:rPr>
+        <w:t xml:space="preserve">  Services such as API exposure, web services and web UIs.</w:t>
+      </w:r>
+    </w:p>
+    <w:p>
+      <w:pPr>
+        <w:rPr>
+          <w:szCs w:val="20"/>
+        </w:rPr>
+      </w:pPr>
+    </w:p>
+    <w:p>
+      <w:pPr>
+        <w:rPr>
+          <w:szCs w:val="20"/>
+        </w:rPr>
+      </w:pPr>
+      <w:r>
+        <w:rPr>
+          <w:szCs w:val="20"/>
+        </w:rPr>
+        <w:t>Backend subnet</w:t>
+      </w:r>
+    </w:p>
+    <w:p>
+      <w:pPr>
+        <w:rPr>
+          <w:szCs w:val="20"/>
+        </w:rPr>
+      </w:pPr>
+      <w:r>
+        <w:rPr>
+          <w:szCs w:val="20"/>
+        </w:rPr>
+        <w:t xml:space="preserve">The backend subnet will house all core functions to </w:t>
+      </w:r>
+      <w:r>
+        <w:rPr>
+          <w:szCs w:val="20"/>
+        </w:rPr>
+        <w:t>Crucial</w:t>
+      </w:r>
+      <w:r>
+        <w:rPr>
+          <w:szCs w:val="20"/>
+        </w:rPr>
+        <w:t xml:space="preserve">.  All frontend systems will use the services on this subnet for CRUD exposures.  Systems such as internal load balancers and backend servers. </w:t>
+      </w:r>
+    </w:p>
+    <w:p>
+      <w:pPr>
+        <w:rPr>
+          <w:szCs w:val="20"/>
+        </w:rPr>
+      </w:pPr>
+    </w:p>
+    <w:p>
+      <w:pPr>
+        <w:rPr>
+          <w:szCs w:val="20"/>
+        </w:rPr>
+      </w:pPr>
+      <w:r>
+        <w:rPr>
+          <w:szCs w:val="20"/>
+        </w:rPr>
+        <w:t>Data and Services subnet</w:t>
+      </w:r>
+    </w:p>
+    <w:p>
+      <w:pPr>
+        <w:rPr>
+          <w:szCs w:val="20"/>
+        </w:rPr>
+      </w:pPr>
+      <w:r>
+        <w:rPr>
+          <w:szCs w:val="20"/>
+        </w:rPr>
+        <w:t>All shared storage, database servers, AI services and other supporting components of the systems within the backend subnet will be housed here.</w:t>
+      </w:r>
+    </w:p>
+    <w:p>
+      <w:pPr>
+        <w:rPr>
+          <w:szCs w:val="20"/>
+        </w:rPr>
+      </w:pPr>
+    </w:p>
+    <w:p>
+      <w:pPr>
+        <w:rPr>
+          <w:szCs w:val="20"/>
+        </w:rPr>
+      </w:pPr>
+      <w:r>
+        <w:rPr>
+          <w:szCs w:val="20"/>
+        </w:rPr>
+        <w:t>Systems Infrastructure:</w:t>
+      </w:r>
+    </w:p>
+    <w:p>
+      <w:pPr>
+        <w:rPr>
+          <w:szCs w:val="20"/>
+        </w:rPr>
+      </w:pPr>
+      <w:r>
+        <w:rPr>
+          <w:szCs w:val="20"/>
+        </w:rPr>
+        <w:t xml:space="preserve">The systems infrastructure will be a clustered environment of Linux hosts used to serve and manage all </w:t>
+      </w:r>
+      <w:r>
+        <w:rPr>
+          <w:szCs w:val="20"/>
+        </w:rPr>
+        <w:t>Crucial</w:t>
+      </w:r>
+      <w:r>
+        <w:rPr>
+          <w:szCs w:val="20"/>
+        </w:rPr>
+        <w:t xml:space="preserve"> functionality.</w:t>
+      </w:r>
+    </w:p>
+    <w:p>
+      <w:pPr>
+        <w:rPr>
+          <w:szCs w:val="20"/>
+        </w:rPr>
+      </w:pPr>
+    </w:p>
+    <w:p>
+      <w:pPr>
+        <w:rPr>
+          <w:szCs w:val="20"/>
+        </w:rPr>
+      </w:pPr>
+      <w:r>
+        <w:rPr>
+          <w:szCs w:val="20"/>
+        </w:rPr>
+        <w:t>Frontend Platform</w:t>
+      </w:r>
+    </w:p>
+    <w:p>
+      <w:pPr>
+        <w:rPr>
+          <w:szCs w:val="20"/>
+        </w:rPr>
+      </w:pPr>
+      <w:r>
+        <w:rPr>
+          <w:szCs w:val="20"/>
+        </w:rPr>
+        <w:t>An array of hosts serving as a Kubernetes or Docker Swarm cluster.</w:t>
+      </w:r>
+    </w:p>
+    <w:p>
+      <w:pPr>
+        <w:rPr>
+          <w:szCs w:val="20"/>
+        </w:rPr>
+      </w:pPr>
+    </w:p>
+    <w:p>
+      <w:pPr>
+        <w:rPr>
+          <w:szCs w:val="20"/>
+        </w:rPr>
+      </w:pPr>
+      <w:r>
+        <w:rPr>
+          <w:szCs w:val="20"/>
+        </w:rPr>
+        <w:t>Backend Platform</w:t>
+      </w:r>
+    </w:p>
+    <w:p>
+      <w:pPr>
+        <w:rPr>
+          <w:szCs w:val="20"/>
+        </w:rPr>
+      </w:pPr>
+      <w:r>
+        <w:rPr>
+          <w:szCs w:val="20"/>
+        </w:rPr>
+        <w:t>For performance and stability these may be standalone hosts tha</w:t>
+      </w:r>
+      <w:r>
+        <w:rPr>
+          <w:szCs w:val="20"/>
+        </w:rPr>
+        <w:t>t are clustered for heavy processing loads.</w:t>
+      </w:r>
+    </w:p>
+    <w:p>
+      <w:pPr>
+        <w:rPr>
+          <w:szCs w:val="20"/>
+        </w:rPr>
+      </w:pPr>
+    </w:p>
+    <w:p>
+      <w:pPr>
+        <w:rPr>
+          <w:szCs w:val="20"/>
+        </w:rPr>
+      </w:pPr>
+      <w:r>
+        <w:rPr>
+          <w:szCs w:val="20"/>
+        </w:rPr>
+        <w:t>Data Platform</w:t>
+      </w:r>
+    </w:p>
+    <w:p>
+      <w:pPr>
+        <w:rPr>
+          <w:szCs w:val="20"/>
+        </w:rPr>
+      </w:pPr>
+      <w:r>
+        <w:rPr>
+          <w:szCs w:val="20"/>
+        </w:rPr>
+        <w:t>AI model services, NFS shared storage</w:t>
+      </w:r>
+    </w:p>
+    <w:p>
+      <w:pPr>
+        <w:rPr>
+          <w:szCs w:val="20"/>
+        </w:rPr>
+      </w:pPr>
+    </w:p>
+    <w:p>
+      <w:pPr>
+        <w:rPr>
+          <w:szCs w:val="20"/>
+        </w:rPr>
+      </w:pPr>
+      <w:r>
+        <w:rPr>
+          <w:szCs w:val="20"/>
+        </w:rPr>
+        <w:t>Security</w:t>
+      </w:r>
+    </w:p>
+    <w:p>
+      <w:pPr>
+        <w:rPr>
+          <w:szCs w:val="20"/>
+        </w:rPr>
+      </w:pPr>
+      <w:r>
+        <w:rPr>
+          <w:szCs w:val="20"/>
+        </w:rPr>
+        <w:t>Security requirements for account access, SSO, 2FA, purchase details, etc…</w:t>
+      </w:r>
+    </w:p>
+    <w:p>
+      <w:pPr>
+        <w:rPr>
+          <w:szCs w:val="20"/>
+        </w:rPr>
+      </w:pPr>
+    </w:p>
+    <w:p>
+      <w:pPr>
+        <w:pStyle w:val="Heading1"/>
+      </w:pPr>
       <w:r>
         <w:lastRenderedPageBreak/>
-        <w:t>Platform Infrastructure</w:t>
-      </w:r>
-      <w:bookmarkEnd w:id="65"/>
+        <w:t>Specifications</w:t>
+      </w:r>
     </w:p>
     <w:p/>
     <w:p>
       <w:pPr>
-        <w:rPr>
-          <w:szCs w:val="20"/>
-        </w:rPr>
-      </w:pPr>
-      <w:r>
-        <w:rPr>
-          <w:szCs w:val="20"/>
-        </w:rPr>
-        <w:t>Network Infrastructure:</w:t>
-      </w:r>
-    </w:p>
-    <w:p>
-      <w:pPr>
-        <w:rPr>
-          <w:szCs w:val="20"/>
-        </w:rPr>
-      </w:pPr>
-      <w:r>
-        <w:rPr>
-          <w:szCs w:val="20"/>
-        </w:rPr>
-        <w:t>The network will be broken up into 4 subnets.  Each subnet with their respective security policy.</w:t>
-      </w:r>
-    </w:p>
-    <w:p>
-      <w:pPr>
-        <w:rPr>
-          <w:szCs w:val="20"/>
-        </w:rPr>
-      </w:pPr>
-    </w:p>
-    <w:p>
-      <w:pPr>
-        <w:rPr>
-          <w:szCs w:val="20"/>
-        </w:rPr>
-      </w:pPr>
-      <w:r>
-        <w:rPr>
-          <w:szCs w:val="20"/>
-        </w:rPr>
-        <w:t>Public subnet</w:t>
-      </w:r>
-    </w:p>
-    <w:p>
-      <w:pPr>
-        <w:rPr>
-          <w:szCs w:val="20"/>
-        </w:rPr>
-      </w:pPr>
-      <w:r>
-        <w:rPr>
-          <w:szCs w:val="20"/>
-        </w:rPr>
-        <w:t>The public subnet will house externally facing services such as load balancers.</w:t>
-      </w:r>
-    </w:p>
-    <w:p>
-      <w:pPr>
-        <w:rPr>
-          <w:szCs w:val="20"/>
-        </w:rPr>
-      </w:pPr>
-    </w:p>
-    <w:p>
-      <w:pPr>
-        <w:rPr>
-          <w:szCs w:val="20"/>
-        </w:rPr>
-      </w:pPr>
-      <w:r>
-        <w:rPr>
-          <w:szCs w:val="20"/>
-        </w:rPr>
-        <w:t>Frontend subnet</w:t>
-      </w:r>
-    </w:p>
-    <w:p>
-      <w:pPr>
-        <w:rPr>
-          <w:szCs w:val="20"/>
-        </w:rPr>
-      </w:pPr>
-      <w:r>
-        <w:rPr>
-          <w:szCs w:val="20"/>
-        </w:rPr>
-        <w:t>The frontend subnet will house services that will be exposed to the public facing Internet via the public subnet load balancers.</w:t>
-      </w:r>
-      <w:r>
-        <w:rPr>
-          <w:szCs w:val="20"/>
-        </w:rPr>
-        <w:t xml:space="preserve">  Services such as API exposure, web services and web UIs.</w:t>
-      </w:r>
-    </w:p>
-    <w:p>
-      <w:pPr>
-        <w:rPr>
-          <w:szCs w:val="20"/>
-        </w:rPr>
-      </w:pPr>
-    </w:p>
-    <w:p>
-      <w:pPr>
-        <w:rPr>
-          <w:szCs w:val="20"/>
-        </w:rPr>
-      </w:pPr>
-      <w:r>
-        <w:rPr>
-          <w:szCs w:val="20"/>
-        </w:rPr>
-        <w:t>Backend subnet</w:t>
-      </w:r>
-    </w:p>
-    <w:p>
-      <w:pPr>
-        <w:rPr>
-          <w:szCs w:val="20"/>
-        </w:rPr>
-      </w:pPr>
-      <w:r>
-        <w:rPr>
-          <w:szCs w:val="20"/>
-        </w:rPr>
-        <w:t xml:space="preserve">The backend subnet will house all core functions to </w:t>
-      </w:r>
-      <w:r>
-        <w:rPr>
-          <w:szCs w:val="20"/>
-        </w:rPr>
-        <w:t>Crucial</w:t>
-      </w:r>
-      <w:r>
-        <w:rPr>
-          <w:szCs w:val="20"/>
-        </w:rPr>
-        <w:t xml:space="preserve">.  All frontend systems will use the services on this subnet for CRUD exposures.  Systems such as internal load balancers and backend servers. </w:t>
-      </w:r>
-    </w:p>
-    <w:p>
-      <w:pPr>
-        <w:rPr>
-          <w:szCs w:val="20"/>
-        </w:rPr>
-      </w:pPr>
-    </w:p>
-    <w:p>
-      <w:pPr>
-        <w:rPr>
-          <w:szCs w:val="20"/>
-        </w:rPr>
-      </w:pPr>
-      <w:r>
-        <w:rPr>
-          <w:szCs w:val="20"/>
-        </w:rPr>
-        <w:t>Data and Services subnet</w:t>
-      </w:r>
-    </w:p>
-    <w:p>
-      <w:pPr>
-        <w:rPr>
-          <w:szCs w:val="20"/>
-        </w:rPr>
-      </w:pPr>
-      <w:r>
-        <w:rPr>
-          <w:szCs w:val="20"/>
-        </w:rPr>
-        <w:t>All shared storage, database servers, AI services and other supporting components of the systems within the backend subnet will be housed here.</w:t>
-      </w:r>
-    </w:p>
-    <w:p>
-      <w:pPr>
-        <w:rPr>
-          <w:szCs w:val="20"/>
-        </w:rPr>
-      </w:pPr>
-    </w:p>
-    <w:p>
-      <w:pPr>
-        <w:rPr>
-          <w:szCs w:val="20"/>
-        </w:rPr>
-      </w:pPr>
-      <w:r>
-        <w:rPr>
-          <w:szCs w:val="20"/>
-        </w:rPr>
-        <w:t>Systems Infrastructure:</w:t>
-      </w:r>
-    </w:p>
-    <w:p>
-      <w:pPr>
-        <w:rPr>
-          <w:szCs w:val="20"/>
-        </w:rPr>
-      </w:pPr>
-      <w:r>
-        <w:rPr>
-          <w:szCs w:val="20"/>
-        </w:rPr>
-        <w:t xml:space="preserve">The systems infrastructure will be a clustered environment of Linux hosts used to serve and manage all </w:t>
-      </w:r>
-      <w:r>
-        <w:rPr>
-          <w:szCs w:val="20"/>
-        </w:rPr>
-        <w:t>Crucial</w:t>
-      </w:r>
-      <w:r>
-        <w:rPr>
-          <w:szCs w:val="20"/>
-        </w:rPr>
-        <w:t xml:space="preserve"> functionality.</w:t>
-      </w:r>
-    </w:p>
-    <w:p>
-      <w:pPr>
-        <w:rPr>
-          <w:szCs w:val="20"/>
-        </w:rPr>
-      </w:pPr>
-    </w:p>
-    <w:p>
-      <w:pPr>
-        <w:rPr>
-          <w:szCs w:val="20"/>
-        </w:rPr>
-      </w:pPr>
-      <w:r>
-        <w:rPr>
-          <w:szCs w:val="20"/>
-        </w:rPr>
-        <w:t>Frontend Platform</w:t>
-      </w:r>
-    </w:p>
-    <w:p>
-      <w:pPr>
-        <w:rPr>
-          <w:szCs w:val="20"/>
-        </w:rPr>
-      </w:pPr>
-      <w:r>
-        <w:rPr>
-          <w:szCs w:val="20"/>
-        </w:rPr>
-        <w:t>An array of hosts serving as a Kubernetes or Docker Swarm cluster.</w:t>
-      </w:r>
-    </w:p>
-    <w:p>
-      <w:pPr>
-        <w:rPr>
-          <w:szCs w:val="20"/>
-        </w:rPr>
-      </w:pPr>
-    </w:p>
-    <w:p>
-      <w:pPr>
-        <w:rPr>
-          <w:szCs w:val="20"/>
-        </w:rPr>
-      </w:pPr>
-      <w:r>
-        <w:rPr>
-          <w:szCs w:val="20"/>
-        </w:rPr>
-        <w:t>Backend Platform</w:t>
-      </w:r>
-    </w:p>
-    <w:p>
-      <w:pPr>
-        <w:rPr>
-          <w:szCs w:val="20"/>
-        </w:rPr>
-      </w:pPr>
-      <w:r>
-        <w:rPr>
-          <w:szCs w:val="20"/>
-        </w:rPr>
-        <w:t>For performance and stability these may be standalone hosts tha</w:t>
-      </w:r>
-      <w:r>
-        <w:rPr>
-          <w:szCs w:val="20"/>
-        </w:rPr>
-        <w:t>t are clustered for heavy processing loads.</w:t>
-      </w:r>
-    </w:p>
-    <w:p>
-      <w:pPr>
-        <w:rPr>
-          <w:szCs w:val="20"/>
-        </w:rPr>
-      </w:pPr>
-    </w:p>
-    <w:p>
-      <w:pPr>
-        <w:rPr>
-          <w:szCs w:val="20"/>
-        </w:rPr>
-      </w:pPr>
-      <w:r>
-        <w:rPr>
-          <w:szCs w:val="20"/>
-        </w:rPr>
-        <w:t>Data Platform</w:t>
-      </w:r>
-    </w:p>
-    <w:p>
-      <w:pPr>
-        <w:rPr>
-          <w:szCs w:val="20"/>
-        </w:rPr>
-      </w:pPr>
-      <w:r>
-        <w:rPr>
-          <w:szCs w:val="20"/>
-        </w:rPr>
-        <w:t>AI model services, NFS shared storage</w:t>
-      </w:r>
-    </w:p>
-    <w:p>
-      <w:pPr>
-        <w:rPr>
-          <w:szCs w:val="20"/>
-        </w:rPr>
-      </w:pPr>
-    </w:p>
-    <w:p>
-      <w:pPr>
-        <w:rPr>
-          <w:szCs w:val="20"/>
-        </w:rPr>
-      </w:pPr>
-      <w:r>
-        <w:rPr>
-          <w:szCs w:val="20"/>
-        </w:rPr>
-        <w:t>Security</w:t>
-      </w:r>
-    </w:p>
-    <w:p>
-      <w:pPr>
-        <w:rPr>
-          <w:szCs w:val="20"/>
-        </w:rPr>
-      </w:pPr>
-      <w:r>
-        <w:rPr>
-          <w:szCs w:val="20"/>
-        </w:rPr>
-        <w:t xml:space="preserve">Security requirements for account access, SSO, 2FA, purchase details, </w:t>
-      </w:r>
-      <w:proofErr w:type="spellStart"/>
-      <w:r>
-        <w:rPr>
-          <w:szCs w:val="20"/>
-        </w:rPr>
-        <w:t>etc</w:t>
-      </w:r>
-      <w:proofErr w:type="spellEnd"/>
-      <w:r>
-        <w:rPr>
-          <w:szCs w:val="20"/>
-        </w:rPr>
-        <w:t>…</w:t>
-      </w:r>
-    </w:p>
-    <w:p>
-      <w:pPr>
-        <w:rPr>
-          <w:szCs w:val="20"/>
-        </w:rPr>
-      </w:pPr>
-    </w:p>
+        <w:pStyle w:val="Heading2"/>
+      </w:pPr>
+      <w:r>
+        <w:t>Descriptive Use Case</w:t>
+      </w:r>
+    </w:p>
+    <w:p>
+      <w:r>
+        <w:t>An example of using Crucial is as follows. The ability to use natural language processing to create games based off a story or other text description.  At the core would be an AI model trained in a particular 3D rendering engine such as opengl, unity, unreal engine etc... Descriptive text such as nouns, adjectives, adverbs, etc. would be mapped to specific object creation methods.</w:t>
+      </w:r>
+    </w:p>
+    <w:p/>
+    <w:p>
+      <w:r>
+        <w:t>For example:</w:t>
+      </w:r>
+    </w:p>
+    <w:p>
+      <w:r>
+        <w:t>---</w:t>
+      </w:r>
+    </w:p>
+    <w:p>
+      <w:pPr>
+        <w:pStyle w:val="Code"/>
+      </w:pPr>
+      <w:r>
+        <w:t>prompt: I want to create a maze game that has a player named Jackie. Jackie starts at the beginning of the maze and the arrow keys are used to move the player through the maze. At random points Jackie will hit an obstacle whereas the maze dims to the background and a small riddle needs to be solved to continue. Upon each riddle solved and step moved forward points are accumulated. After passing one maze a new one is created more difficult than the last. The player "Jackie" must see how many levels they can traverse and accumulate the highest point score. Failure of 5 riddles results in game over.</w:t>
+      </w:r>
+    </w:p>
+    <w:p>
+      <w:r>
+        <w:t>---</w:t>
+      </w:r>
+    </w:p>
+    <w:p>
+      <w:r>
+        <w:t>The AI model would then take into account all the descriptions and generate the JSON configuration for the user and the creation of the game / UI.  An example of natural language mapping to game / UI objects would be as follows.</w:t>
+      </w:r>
+    </w:p>
+    <w:p>
+      <w:pPr>
+        <w:pStyle w:val="Code"/>
+      </w:pPr>
+      <w:r>
+        <w:t>---</w:t>
+      </w:r>
+    </w:p>
+    <w:p>
+      <w:pPr>
+        <w:pStyle w:val="Code"/>
+      </w:pPr>
+      <w:r>
+        <w:t>create maze game = &lt;code required to generate the maze graphically&gt;</w:t>
+      </w:r>
+    </w:p>
+    <w:p>
+      <w:pPr>
+        <w:pStyle w:val="Code"/>
+      </w:pPr>
+      <w:r>
+        <w:t>player name Jackie = &lt;code required to create a player object in the game named Jackie by default&gt;</w:t>
+      </w:r>
+    </w:p>
+    <w:p>
+      <w:pPr>
+        <w:pStyle w:val="Code"/>
+      </w:pPr>
+      <w:r>
+        <w:t>starts at begining of maze = &lt;code required to place the player at the beginning of the maze&gt;</w:t>
+      </w:r>
+    </w:p>
+    <w:p>
+      <w:pPr>
+        <w:pStyle w:val="Code"/>
+      </w:pPr>
+      <w:r>
+        <w:t>arrow keys to move = &lt;code required to set the arrow keys to move the player up, down, left right through the maze&gt;</w:t>
+      </w:r>
+    </w:p>
+    <w:p>
+      <w:pPr>
+        <w:pStyle w:val="Code"/>
+      </w:pPr>
+      <w:r>
+        <w:t>random points obsticle = &lt;code required to create virtual obsticles hit at random intervals at random points in the maze&gt;</w:t>
+      </w:r>
+    </w:p>
+    <w:p>
+      <w:pPr>
+        <w:pStyle w:val="Code"/>
+      </w:pPr>
+      <w:r>
+        <w:t>maze dims and small riddle = &lt;code required to dim the maze when an obsticle is hit and provides a riddle that must be answered multiple choice&gt;</w:t>
+      </w:r>
+    </w:p>
+    <w:p>
+      <w:pPr>
+        <w:pStyle w:val="Code"/>
+      </w:pPr>
+      <w:r>
+        <w:t>riddle solved = &lt;code required to give the play points and move on&gt;</w:t>
+      </w:r>
+    </w:p>
+    <w:p>
+      <w:pPr>
+        <w:pStyle w:val="Code"/>
+      </w:pPr>
+      <w:r>
+        <w:t>passing one maze a new one is created more difficult = &lt;code required to register that the maze has been completed and a new more difficult maze should be generated&gt;</w:t>
+      </w:r>
+    </w:p>
+    <w:p>
+      <w:pPr>
+        <w:pStyle w:val="Code"/>
+      </w:pPr>
+      <w:r>
+        <w:t>failure of 5 riddles = &lt;code required to reset the game and say game over if 5 riddle failures happen&gt;</w:t>
+      </w:r>
+    </w:p>
+    <w:p>
+      <w:pPr>
+        <w:pStyle w:val="Code"/>
+      </w:pPr>
+      <w:r>
+        <w:t>---</w:t>
+      </w:r>
+    </w:p>
+    <w:p>
+      <w:r>
+        <w:t xml:space="preserve">Objects such as nouns, pronouns </w:t>
+      </w:r>
+      <w:r>
+        <w:t>like</w:t>
+      </w:r>
+      <w:r>
+        <w:t xml:space="preserve"> Bob, human, alien, dog etc... would map to functions for generating the most common noun objects. eg: human, dog, cat, circle, square, polygon, triangle, fish etc...</w:t>
+      </w:r>
+    </w:p>
+    <w:p>
+      <w:r>
+        <w:t xml:space="preserve">Objects such as </w:t>
+      </w:r>
+      <w:r>
+        <w:t>adjectives</w:t>
+      </w:r>
+      <w:r>
+        <w:t xml:space="preserve"> describing nouns would be used to give further feature to the noun objects. eg: blue human, square dog, tall alien, etc...</w:t>
+      </w:r>
+    </w:p>
+    <w:p>
+      <w:r>
+        <w:t xml:space="preserve">Objects such as verbs describing the nouns </w:t>
+      </w:r>
+      <w:r>
+        <w:t xml:space="preserve">actions </w:t>
+      </w:r>
+      <w:r>
+        <w:t xml:space="preserve">would be used to give further </w:t>
+      </w:r>
+      <w:r>
+        <w:t>direction</w:t>
+      </w:r>
+      <w:r>
+        <w:t xml:space="preserve"> to the noun objects. eg: blue human moves up, square dog sits down, tall alien blasts a hole, etc...</w:t>
+      </w:r>
+    </w:p>
+    <w:p/>
+    <w:p>
+      <w:r>
+        <w:t>The AI model would provide a JSON document configuring all the objects described with their attributes. For example the following would be generated if I requested that a green square be created at a specific position.</w:t>
+      </w:r>
+    </w:p>
+    <w:p>
+      <w:pPr>
+        <w:pStyle w:val="Code"/>
+      </w:pPr>
+      <w:r>
+        <w:t>---</w:t>
+      </w:r>
+    </w:p>
+    <w:p>
+      <w:pPr>
+        <w:pStyle w:val="Code"/>
+      </w:pPr>
+      <w:r>
+        <w:t>{</w:t>
+      </w:r>
+    </w:p>
+    <w:p>
+      <w:pPr>
+        <w:pStyle w:val="Code"/>
+      </w:pPr>
+      <w:r>
+        <w:t xml:space="preserve">    "action": "create",</w:t>
+      </w:r>
+    </w:p>
+    <w:p>
+      <w:pPr>
+        <w:pStyle w:val="Code"/>
+      </w:pPr>
+      <w:r>
+        <w:t xml:space="preserve">    "object_name": "</w:t>
+      </w:r>
+      <w:r>
+        <w:t>important_square</w:t>
+      </w:r>
+      <w:r>
+        <w:t>",</w:t>
+      </w:r>
+    </w:p>
+    <w:p>
+      <w:pPr>
+        <w:pStyle w:val="Code"/>
+      </w:pPr>
+      <w:r>
+        <w:t xml:space="preserve">    "object_type": "square",</w:t>
+      </w:r>
+    </w:p>
+    <w:p>
+      <w:pPr>
+        <w:pStyle w:val="Code"/>
+      </w:pPr>
+      <w:r>
+        <w:t xml:space="preserve">    "object_attributes": {</w:t>
+      </w:r>
+    </w:p>
+    <w:p>
+      <w:pPr>
+        <w:pStyle w:val="Code"/>
+      </w:pPr>
+      <w:r>
+        <w:t xml:space="preserve">        "object_text": "a square",</w:t>
+      </w:r>
+    </w:p>
+    <w:p>
+      <w:pPr>
+        <w:pStyle w:val="Code"/>
+      </w:pPr>
+      <w:r>
+        <w:t xml:space="preserve">        "object_text_color": "red",</w:t>
+      </w:r>
+    </w:p>
+    <w:p>
+      <w:pPr>
+        <w:pStyle w:val="Code"/>
+      </w:pPr>
+      <w:r>
+        <w:t xml:space="preserve">        "object_rotation": {</w:t>
+      </w:r>
+    </w:p>
+    <w:p>
+      <w:pPr>
+        <w:pStyle w:val="Code"/>
+      </w:pPr>
+      <w:r>
+        <w:t xml:space="preserve">            "x": 0,</w:t>
+      </w:r>
+    </w:p>
+    <w:p>
+      <w:pPr>
+        <w:pStyle w:val="Code"/>
+      </w:pPr>
+      <w:r>
+        <w:t xml:space="preserve">            "y": 0,</w:t>
+      </w:r>
+    </w:p>
+    <w:p>
+      <w:pPr>
+        <w:pStyle w:val="Code"/>
+      </w:pPr>
+      <w:r>
+        <w:t xml:space="preserve">            "z": 0</w:t>
+      </w:r>
+    </w:p>
+    <w:p>
+      <w:pPr>
+        <w:pStyle w:val="Code"/>
+      </w:pPr>
+      <w:r>
+        <w:t xml:space="preserve">        },</w:t>
+      </w:r>
+    </w:p>
+    <w:p>
+      <w:pPr>
+        <w:pStyle w:val="Code"/>
+      </w:pPr>
+      <w:r>
+        <w:t xml:space="preserve">        "object_scale": {</w:t>
+      </w:r>
+    </w:p>
+    <w:p>
+      <w:pPr>
+        <w:pStyle w:val="Code"/>
+      </w:pPr>
+      <w:r>
+        <w:t xml:space="preserve">            "x": 1,</w:t>
+      </w:r>
+    </w:p>
+    <w:p>
+      <w:pPr>
+        <w:pStyle w:val="Code"/>
+      </w:pPr>
+      <w:r>
+        <w:t xml:space="preserve">            "y": 1,</w:t>
+      </w:r>
+    </w:p>
+    <w:p>
+      <w:pPr>
+        <w:pStyle w:val="Code"/>
+      </w:pPr>
+      <w:r>
+        <w:t xml:space="preserve">            "z": 1</w:t>
+      </w:r>
+    </w:p>
+    <w:p>
+      <w:pPr>
+        <w:pStyle w:val="Code"/>
+      </w:pPr>
+      <w:r>
+        <w:t xml:space="preserve">        },</w:t>
+      </w:r>
+    </w:p>
+    <w:p>
+      <w:pPr>
+        <w:pStyle w:val="Code"/>
+      </w:pPr>
+      <w:r>
+        <w:t xml:space="preserve">        "object_physics": {</w:t>
+      </w:r>
+    </w:p>
+    <w:p>
+      <w:pPr>
+        <w:pStyle w:val="Code"/>
+      </w:pPr>
+      <w:r>
+        <w:t xml:space="preserve">            "mass": 1,</w:t>
+      </w:r>
+    </w:p>
+    <w:p>
+      <w:pPr>
+        <w:pStyle w:val="Code"/>
+      </w:pPr>
+      <w:r>
+        <w:t xml:space="preserve">            "friction": 0.5</w:t>
+      </w:r>
+    </w:p>
+    <w:p>
+      <w:pPr>
+        <w:pStyle w:val="Code"/>
+      </w:pPr>
+      <w:r>
+        <w:t xml:space="preserve">        },</w:t>
+      </w:r>
+    </w:p>
+    <w:p>
+      <w:pPr>
+        <w:pStyle w:val="Code"/>
+      </w:pPr>
+      <w:r>
+        <w:t xml:space="preserve">        "object_visibility": true,</w:t>
+      </w:r>
+    </w:p>
+    <w:p>
+      <w:pPr>
+        <w:pStyle w:val="Code"/>
+      </w:pPr>
+      <w:r>
+        <w:t xml:space="preserve">        "object_lighting": {</w:t>
+      </w:r>
+    </w:p>
+    <w:p>
+      <w:pPr>
+        <w:pStyle w:val="Code"/>
+      </w:pPr>
+      <w:r>
+        <w:t xml:space="preserve">            "light_type": "directional",</w:t>
+      </w:r>
+    </w:p>
+    <w:p>
+      <w:pPr>
+        <w:pStyle w:val="Code"/>
+      </w:pPr>
+      <w:r>
+        <w:t xml:space="preserve">            "light_color": [1, 1, 1, 1],</w:t>
+      </w:r>
+    </w:p>
+    <w:p>
+      <w:pPr>
+        <w:pStyle w:val="Code"/>
+      </w:pPr>
+      <w:r>
+        <w:t xml:space="preserve">            "light_direction": [0, -60, 0]</w:t>
+      </w:r>
+    </w:p>
+    <w:p>
+      <w:pPr>
+        <w:pStyle w:val="Code"/>
+      </w:pPr>
+      <w:r>
+        <w:lastRenderedPageBreak/>
+        <w:t xml:space="preserve">        },</w:t>
+      </w:r>
+    </w:p>
+    <w:p>
+      <w:pPr>
+        <w:pStyle w:val="Code"/>
+      </w:pPr>
+      <w:r>
+        <w:t xml:space="preserve">        "object_control": true, </w:t>
+      </w:r>
+    </w:p>
+    <w:p>
+      <w:pPr>
+        <w:pStyle w:val="Code"/>
+      </w:pPr>
+      <w:r>
+        <w:t xml:space="preserve">        "object_color": "green",</w:t>
+      </w:r>
+    </w:p>
+    <w:p>
+      <w:pPr>
+        <w:pStyle w:val="Code"/>
+      </w:pPr>
+      <w:r>
+        <w:t xml:space="preserve">        "object_size": 100,</w:t>
+      </w:r>
+    </w:p>
+    <w:p>
+      <w:pPr>
+        <w:pStyle w:val="Code"/>
+      </w:pPr>
+      <w:r>
+        <w:t xml:space="preserve">        "object_state": "moveable",</w:t>
+      </w:r>
+    </w:p>
+    <w:p>
+      <w:pPr>
+        <w:pStyle w:val="Code"/>
+      </w:pPr>
+      <w:r>
+        <w:t xml:space="preserve">        "object_init": [ 500, 500 ],</w:t>
+      </w:r>
+    </w:p>
+    <w:p>
+      <w:pPr>
+        <w:pStyle w:val="Code"/>
+      </w:pPr>
+      <w:r>
+        <w:t xml:space="preserve">        "object_action": "touch",</w:t>
+      </w:r>
+    </w:p>
+    <w:p>
+      <w:pPr>
+        <w:pStyle w:val="Code"/>
+      </w:pPr>
+      <w:r>
+        <w:t xml:space="preserve">        "object_reaction": "explode"</w:t>
+      </w:r>
+    </w:p>
+    <w:p>
+      <w:pPr>
+        <w:pStyle w:val="Code"/>
+      </w:pPr>
+      <w:r>
+        <w:t xml:space="preserve">    }</w:t>
+      </w:r>
+    </w:p>
+    <w:p>
+      <w:pPr>
+        <w:pStyle w:val="Code"/>
+      </w:pPr>
+      <w:r>
+        <w:t>}</w:t>
+      </w:r>
+    </w:p>
+    <w:p>
+      <w:pPr>
+        <w:pStyle w:val="Code"/>
+      </w:pPr>
+      <w:r>
+        <w:t>---</w:t>
+      </w:r>
+    </w:p>
+    <w:p>
+      <w:pPr>
+        <w:pStyle w:val="Code"/>
+      </w:pPr>
+    </w:p>
+    <w:p>
+      <w:r>
+        <w:t>By creating a psudo-language for object creation and manipulation we can create an intermediate application to the most popular game and UI development engines on the market.  The application is the control point of translating the JSON object definitions into actual code.  This abstraction provide</w:t>
+      </w:r>
+      <w:r>
+        <w:t>s</w:t>
+      </w:r>
+      <w:r>
+        <w:t xml:space="preserve"> numerous methods to source object injection into the engine of your choice.  The NLM AI model is trained to take natural language and descriptions and extract the objects from the story or description given.  Using the languages components such as nouns, adjectives, verbs, etc. we create the object definitions needed and translated to a JSON document.  The intermediate application would receive the output directly from the AI model created and you would then have a method to take natural language and create games or UIs just by describing them</w:t>
+      </w:r>
+      <w:r>
+        <w:t xml:space="preserve">.  Every time you write something new there is a potential for it to be translated into your game / environment rendering, ready to be interacted with.  The potential goes even further.  The documents generated create an ongoing library of objects that can be created, read, updated and deleted.  The more the tool is used and the more descriptive your “story” </w:t>
+      </w:r>
+      <w:r>
+        <w:t xml:space="preserve">the </w:t>
+      </w:r>
+      <w:r>
+        <w:t>richer the rendering becomes.  As the AI model is used more and prompted properly it will begin to understand the direct relation between things such as names (pronouns) and the object document they are related to.</w:t>
+      </w:r>
+      <w:r>
+        <w:t xml:space="preserve">  Given time and effort even a personality to an object would become possible.  Attaching AI interaction directly to an object can open the doors for an interactive experience that would blow the mind.</w:t>
+      </w:r>
+    </w:p>
+    <w:p/>
+    <w:p>
+      <w:r>
+        <w:t>To further the experience, an exposure to an object modification tool would allow for the linking of skins, sounds and other animations that can be attached to the objects document.  Libraries of game types, UI components and other assets can easily be loaded in before you begin your story.</w:t>
+      </w:r>
+    </w:p>
+    <w:p/>
     <w:p>
       <w:pPr>
         <w:pStyle w:val="Heading1"/>
       </w:pPr>
       <w:r>
-        <w:t>Specifications</w:t>
+        <w:t>Notes</w:t>
       </w:r>
     </w:p>
     <w:p/>
     <w:p>
-      <w:pPr>
-        <w:pStyle w:val="Heading2"/>
-      </w:pPr>
-      <w:r>
-        <w:t>Descriptive Use Case</w:t>
-      </w:r>
-    </w:p>
-    <w:p>
-      <w:r>
-        <w:t xml:space="preserve">An example of using Crucial is as follows. </w:t>
-      </w:r>
-      <w:r>
-        <w:t xml:space="preserve">The ability to use natural language processing to create games based off a </w:t>
-      </w:r>
-      <w:r>
-        <w:t>story</w:t>
-      </w:r>
-      <w:r>
-        <w:t xml:space="preserve"> or other text description.</w:t>
-      </w:r>
-      <w:r>
-        <w:t xml:space="preserve">  </w:t>
-      </w:r>
-      <w:r>
-        <w:t xml:space="preserve">At the core would be an AI model trained in a particular 3D rendering engine such as </w:t>
-      </w:r>
-      <w:proofErr w:type="spellStart"/>
-      <w:r>
-        <w:t>opengl</w:t>
-      </w:r>
-      <w:proofErr w:type="spellEnd"/>
-      <w:r>
-        <w:t>, unity, unreal engine etc...</w:t>
-      </w:r>
-      <w:r>
-        <w:t xml:space="preserve"> </w:t>
-      </w:r>
-      <w:r>
-        <w:t>Descriptive text such as nouns, adjectives, adver</w:t>
-      </w:r>
-      <w:r>
-        <w:t>b</w:t>
-      </w:r>
-      <w:r>
-        <w:t>s</w:t>
-      </w:r>
-      <w:r>
-        <w:t>,</w:t>
-      </w:r>
-      <w:r>
-        <w:t xml:space="preserve"> etc</w:t>
-      </w:r>
-      <w:r>
-        <w:t>.</w:t>
-      </w:r>
-      <w:r>
-        <w:t xml:space="preserve"> would be mapped to specific object creation methods.</w:t>
+      <w:r>
+        <w:t xml:space="preserve">Crucial:  A method for rendering dynamic user interfaces off of language input.  Using game rendering engines that can be interfaced with an AI model that can display images based off the user input.  An example would be the use of natural language to create your own custom web browser or game.  </w:t>
       </w:r>
     </w:p>
     <w:p/>
     <w:p>
-      <w:r>
-        <w:t>For example:</w:t>
-      </w:r>
-    </w:p>
-    <w:p>
-      <w:r>
-        <w:t>---</w:t>
-      </w:r>
-    </w:p>
-    <w:p>
-      <w:pPr>
-        <w:pStyle w:val="Code"/>
-      </w:pPr>
-      <w:r>
-        <w:t>prompt</w:t>
-      </w:r>
-      <w:r>
-        <w:t xml:space="preserve">: I want to create a maze game that has a player named Jackie. Jackie starts at the </w:t>
-      </w:r>
-      <w:r>
-        <w:t>beginning</w:t>
-      </w:r>
-      <w:r>
-        <w:t xml:space="preserve"> of the maze and the arrow keys are used to move the player through the maze. At random points Jackie will hit an </w:t>
-      </w:r>
-      <w:r>
-        <w:t>obstacle</w:t>
-      </w:r>
-      <w:r>
-        <w:t xml:space="preserve"> </w:t>
-      </w:r>
-      <w:r>
-        <w:t>whereas</w:t>
-      </w:r>
-      <w:r>
-        <w:t xml:space="preserve"> the maze dims to the background and a small riddle needs to be solved to continue. Upon each riddle solved and step moved forward points are accumulated. After passing one maze a new one is created more difficult than the last. The player "Jackie" must see how many levels they can traverse and accumulate the highest point score. Failure of 5 riddles results in game over.</w:t>
-      </w:r>
-    </w:p>
-    <w:p>
-      <w:r>
-        <w:t>---</w:t>
-      </w:r>
-    </w:p>
-    <w:p>
-      <w:r>
+      <w:pPr>
+        <w:pStyle w:val="ListParagraph"/>
+        <w:ind w:left="0"/>
+        <w:rPr>
+          <w:color w:val="000000"/>
+        </w:rPr>
+      </w:pPr>
+      <w:r>
+        <w:rPr>
+          <w:color w:val="000000"/>
+        </w:rPr>
+        <w:t>This is a complex task that involves several components. Here's a high-level approach to accomplish this:</w:t>
+      </w:r>
+    </w:p>
+    <w:p>
+      <w:pPr>
+        <w:pStyle w:val="ListParagraph"/>
+        <w:ind w:left="0"/>
+        <w:rPr>
+          <w:color w:val="000000"/>
+        </w:rPr>
+      </w:pPr>
+    </w:p>
+    <w:p>
+      <w:pPr>
+        <w:pStyle w:val="ListParagraph"/>
+        <w:numPr>
+          <w:ilvl w:val="0"/>
+          <w:numId w:val="1196"/>
+        </w:numPr>
+        <w:rPr>
+          <w:color w:val="000000"/>
+        </w:rPr>
+      </w:pPr>
+      <w:r>
+        <w:rPr>
+          <w:color w:val="000000"/>
+        </w:rPr>
+        <w:t xml:space="preserve">Interpretation of User Input:  </w:t>
+      </w:r>
+      <w:r>
+        <w:rPr>
+          <w:color w:val="000000"/>
+        </w:rPr>
+        <w:br/>
+      </w:r>
+      <w:r>
+        <w:rPr>
+          <w:color w:val="000000"/>
+        </w:rPr>
+        <w:t>We need to create a parser that can understand the user's input and translate it into a series of actions. This parser should be able to understand the different components (like square, circle, button), their properties (like position, size, color), and actions (like rotate, reset). This could be done using a Natural Language Processing (NLP) model or a rule-based system.</w:t>
+      </w:r>
+    </w:p>
+    <w:p>
+      <w:pPr>
+        <w:pStyle w:val="ListParagraph"/>
+        <w:ind w:left="0"/>
+        <w:rPr>
+          <w:color w:val="000000"/>
+        </w:rPr>
+      </w:pPr>
+    </w:p>
+    <w:p>
+      <w:pPr>
+        <w:pStyle w:val="ListParagraph"/>
+        <w:numPr>
+          <w:ilvl w:val="0"/>
+          <w:numId w:val="1196"/>
+        </w:numPr>
+        <w:rPr>
+          <w:color w:val="000000"/>
+        </w:rPr>
+      </w:pPr>
+      <w:r>
+        <w:rPr>
+          <w:color w:val="000000"/>
+        </w:rPr>
+        <w:t>Rendering with Game Engines:</w:t>
+      </w:r>
+      <w:r>
+        <w:rPr>
+          <w:color w:val="000000"/>
+        </w:rPr>
+        <w:br/>
+        <w:t>Once we have the actions, we need to translate them into object documents. This involves creating a mapping between the actions and the corresponding game engine functions. For example, creating a square could be mapped to the a function that can render what was asked for via NLM models.</w:t>
+      </w:r>
+    </w:p>
+    <w:p>
+      <w:pPr>
+        <w:pStyle w:val="ListParagraph"/>
+        <w:ind w:left="0"/>
+        <w:rPr>
+          <w:color w:val="000000"/>
+        </w:rPr>
+      </w:pPr>
+    </w:p>
+    <w:p>
+      <w:pPr>
+        <w:pStyle w:val="ListParagraph"/>
+        <w:numPr>
+          <w:ilvl w:val="0"/>
+          <w:numId w:val="1196"/>
+        </w:numPr>
+        <w:rPr>
+          <w:color w:val="000000"/>
+        </w:rPr>
+      </w:pPr>
+      <w:r>
+        <w:rPr>
+          <w:color w:val="000000"/>
+        </w:rPr>
+        <w:t>Dynamic Rendering:</w:t>
+      </w:r>
+      <w:r>
+        <w:rPr>
+          <w:color w:val="000000"/>
+        </w:rPr>
+        <w:br/>
+      </w:r>
+      <w:r>
+        <w:rPr>
+          <w:color w:val="000000"/>
+        </w:rPr>
+        <w:t>The rendering should be dynamic, meaning that it should be able to update the display based on the user's input. This could be achieved by running a loop that constantly checks for new actions and updates the display accordingly.</w:t>
+      </w:r>
+    </w:p>
+    <w:p>
+      <w:pPr>
+        <w:pStyle w:val="ListParagraph"/>
+        <w:ind w:left="0"/>
+        <w:rPr>
+          <w:color w:val="000000"/>
+        </w:rPr>
+      </w:pPr>
+    </w:p>
+    <w:p>
+      <w:pPr>
+        <w:pStyle w:val="ListParagraph"/>
+        <w:numPr>
+          <w:ilvl w:val="0"/>
+          <w:numId w:val="1196"/>
+        </w:numPr>
+        <w:rPr>
+          <w:color w:val="000000"/>
+        </w:rPr>
+      </w:pPr>
+      <w:r>
+        <w:rPr>
+          <w:color w:val="000000"/>
+        </w:rPr>
         <w:lastRenderedPageBreak/>
-        <w:t>The AI model would then take into account all the descriptions and generate the</w:t>
-      </w:r>
-      <w:r>
-        <w:t xml:space="preserve"> JSON configuration</w:t>
-      </w:r>
-      <w:r>
-        <w:t xml:space="preserve"> for the user</w:t>
-      </w:r>
-      <w:r>
-        <w:t xml:space="preserve"> and the creation of the game / UI</w:t>
-      </w:r>
-      <w:r>
-        <w:t>.</w:t>
-      </w:r>
-      <w:r>
-        <w:t xml:space="preserve">  </w:t>
-      </w:r>
-      <w:r>
-        <w:t xml:space="preserve">An example of </w:t>
-      </w:r>
-      <w:r>
-        <w:t>natural language</w:t>
-      </w:r>
-      <w:r>
-        <w:t xml:space="preserve"> mapping to game </w:t>
-      </w:r>
-      <w:r>
-        <w:t xml:space="preserve">/ UI </w:t>
-      </w:r>
-      <w:r>
-        <w:t>objects would be as follows.</w:t>
-      </w:r>
-    </w:p>
-    <w:p>
-      <w:pPr>
-        <w:pStyle w:val="Code"/>
-      </w:pPr>
-      <w:r>
-        <w:t>---</w:t>
-      </w:r>
-    </w:p>
-    <w:p>
-      <w:pPr>
-        <w:pStyle w:val="Code"/>
-      </w:pPr>
-      <w:r>
-        <w:t>create maze game = &lt;code required to generate the maze graphically&gt;</w:t>
-      </w:r>
-    </w:p>
-    <w:p>
-      <w:pPr>
-        <w:pStyle w:val="Code"/>
-      </w:pPr>
-      <w:r>
-        <w:t>player name Jackie = &lt;code required to create a player object in the game named Jackie by default&gt;</w:t>
-      </w:r>
-    </w:p>
-    <w:p>
-      <w:pPr>
-        <w:pStyle w:val="Code"/>
-      </w:pPr>
-      <w:r>
-        <w:t xml:space="preserve">starts at </w:t>
-      </w:r>
-      <w:proofErr w:type="spellStart"/>
-      <w:r>
-        <w:t>begining</w:t>
-      </w:r>
-      <w:proofErr w:type="spellEnd"/>
-      <w:r>
-        <w:t xml:space="preserve"> of maze = &lt;code required to place the player at the beginning of the maze&gt;</w:t>
-      </w:r>
-    </w:p>
-    <w:p>
-      <w:pPr>
-        <w:pStyle w:val="Code"/>
-      </w:pPr>
-      <w:r>
-        <w:t>arrow keys to move = &lt;code required to set the arrow keys to move the player up, down, left right through the maze&gt;</w:t>
-      </w:r>
-    </w:p>
-    <w:p>
-      <w:pPr>
-        <w:pStyle w:val="Code"/>
-      </w:pPr>
-      <w:r>
-        <w:t xml:space="preserve">random points </w:t>
-      </w:r>
-      <w:proofErr w:type="spellStart"/>
-      <w:r>
-        <w:t>obsticle</w:t>
-      </w:r>
-      <w:proofErr w:type="spellEnd"/>
-      <w:r>
-        <w:t xml:space="preserve"> = &lt;code required to create virtual </w:t>
-      </w:r>
-      <w:proofErr w:type="spellStart"/>
-      <w:r>
-        <w:t>obsticles</w:t>
-      </w:r>
-      <w:proofErr w:type="spellEnd"/>
-      <w:r>
-        <w:t xml:space="preserve"> hit at random intervals at random points in the maze&gt;</w:t>
-      </w:r>
-    </w:p>
-    <w:p>
-      <w:pPr>
-        <w:pStyle w:val="Code"/>
-      </w:pPr>
-      <w:r>
-        <w:t xml:space="preserve">maze dims and small riddle = &lt;code required to dim the maze when an </w:t>
-      </w:r>
-      <w:proofErr w:type="spellStart"/>
-      <w:r>
-        <w:t>obsticle</w:t>
-      </w:r>
-      <w:proofErr w:type="spellEnd"/>
-      <w:r>
-        <w:t xml:space="preserve"> is hit and provides a riddle that must be answered multiple choice&gt;</w:t>
-      </w:r>
-    </w:p>
-    <w:p>
-      <w:pPr>
-        <w:pStyle w:val="Code"/>
-      </w:pPr>
-      <w:r>
-        <w:t>riddle solved = &lt;code required to give the play points and move on&gt;</w:t>
-      </w:r>
-    </w:p>
-    <w:p>
-      <w:pPr>
-        <w:pStyle w:val="Code"/>
-      </w:pPr>
-      <w:r>
-        <w:t>passing one maze a new one is created more difficult = &lt;code required to register that the maze has been completed and a new more difficult maze should be generated&gt;</w:t>
-      </w:r>
-    </w:p>
-    <w:p>
-      <w:pPr>
-        <w:pStyle w:val="Code"/>
-      </w:pPr>
-      <w:r>
-        <w:t>failure of 5 riddles = &lt;code required to reset the game and say game over if 5 riddle failures happen&gt;</w:t>
-      </w:r>
-    </w:p>
-    <w:p>
-      <w:pPr>
-        <w:pStyle w:val="Code"/>
-      </w:pPr>
-      <w:r>
-        <w:t>---</w:t>
-      </w:r>
-    </w:p>
-    <w:p>
-      <w:r>
-        <w:t xml:space="preserve">Objects such as nouns, pronouns </w:t>
-      </w:r>
-      <w:r>
-        <w:t>like</w:t>
-      </w:r>
-      <w:r>
-        <w:t xml:space="preserve"> Bob, human, alien, dog etc... would map to functions for generating the most common noun objects. </w:t>
-      </w:r>
-      <w:proofErr w:type="spellStart"/>
-      <w:r>
-        <w:t>eg</w:t>
-      </w:r>
-      <w:proofErr w:type="spellEnd"/>
-      <w:r>
-        <w:t>: human, dog, cat, circle, square, polygon, triangle, fish etc...</w:t>
-      </w:r>
-    </w:p>
-    <w:p>
-      <w:r>
-        <w:t xml:space="preserve">Objects such as </w:t>
-      </w:r>
-      <w:r>
-        <w:t>adjectives</w:t>
-      </w:r>
-      <w:r>
-        <w:t xml:space="preserve"> describing nouns would be used to give further feature to the noun objects. </w:t>
-      </w:r>
-      <w:proofErr w:type="spellStart"/>
-      <w:r>
-        <w:t>eg</w:t>
-      </w:r>
-      <w:proofErr w:type="spellEnd"/>
-      <w:r>
-        <w:t>: blue human, square dog, tall alien, etc...</w:t>
-      </w:r>
-    </w:p>
-    <w:p>
-      <w:r>
-        <w:t xml:space="preserve">Objects such as verbs describing the nouns </w:t>
-      </w:r>
-      <w:r>
-        <w:t xml:space="preserve">actions </w:t>
-      </w:r>
-      <w:r>
-        <w:t xml:space="preserve">would be used to give further </w:t>
-      </w:r>
-      <w:r>
-        <w:t>direction</w:t>
-      </w:r>
-      <w:r>
-        <w:t xml:space="preserve"> to the noun objects. </w:t>
-      </w:r>
-      <w:proofErr w:type="spellStart"/>
-      <w:r>
-        <w:t>eg</w:t>
-      </w:r>
-      <w:proofErr w:type="spellEnd"/>
-      <w:r>
-        <w:t>: blue human moves up, square dog sits down, tall alien blasts a hole, etc...</w:t>
+        <w:t>Interaction with Buttons:</w:t>
+      </w:r>
+      <w:r>
+        <w:rPr>
+          <w:color w:val="000000"/>
+        </w:rPr>
+        <w:br/>
+      </w:r>
+      <w:r>
+        <w:rPr>
+          <w:color w:val="000000"/>
+        </w:rPr>
+        <w:t xml:space="preserve">The buttons should be interactive, meaning that they should perform certain actions when clicked. This could be achieved by checking for mouse events in the </w:t>
+      </w:r>
+      <w:r>
+        <w:rPr>
+          <w:color w:val="000000"/>
+        </w:rPr>
+        <w:t>game engines</w:t>
+      </w:r>
+      <w:r>
+        <w:rPr>
+          <w:color w:val="000000"/>
+        </w:rPr>
+        <w:t xml:space="preserve"> loop and calling the corresponding functions when a button is clicked.</w:t>
+      </w:r>
+    </w:p>
+    <w:p>
+      <w:pPr>
+        <w:pStyle w:val="ListParagraph"/>
+        <w:ind w:left="0"/>
+        <w:rPr>
+          <w:color w:val="000000"/>
+        </w:rPr>
+      </w:pPr>
+    </w:p>
+    <w:p>
+      <w:pPr>
+        <w:pStyle w:val="ListParagraph"/>
+        <w:numPr>
+          <w:ilvl w:val="0"/>
+          <w:numId w:val="1196"/>
+        </w:numPr>
+        <w:rPr>
+          <w:color w:val="000000"/>
+        </w:rPr>
+      </w:pPr>
+      <w:r>
+        <w:rPr>
+          <w:color w:val="000000"/>
+        </w:rPr>
+        <w:t>Integration with NLM Model:</w:t>
+      </w:r>
+      <w:r>
+        <w:rPr>
+          <w:color w:val="000000"/>
+        </w:rPr>
+        <w:br/>
+        <w:t>The NLM model should be integrated into this system to provide responses to the user's input. This could be done by feeding the user's input to the model and using the output to update the display.</w:t>
+      </w:r>
+    </w:p>
+    <w:p>
+      <w:pPr>
+        <w:pStyle w:val="ListParagraph"/>
+        <w:ind w:left="0"/>
+        <w:rPr>
+          <w:color w:val="000000"/>
+        </w:rPr>
+      </w:pPr>
+    </w:p>
+    <w:p>
+      <w:pPr>
+        <w:pStyle w:val="ListParagraph"/>
+        <w:numPr>
+          <w:ilvl w:val="0"/>
+          <w:numId w:val="1196"/>
+        </w:numPr>
+        <w:rPr>
+          <w:color w:val="000000"/>
+        </w:rPr>
+      </w:pPr>
+      <w:r>
+        <w:rPr>
+          <w:color w:val="000000"/>
+        </w:rPr>
+        <w:t>Error Handling:</w:t>
+      </w:r>
+      <w:r>
+        <w:rPr>
+          <w:color w:val="000000"/>
+        </w:rPr>
+        <w:br/>
+        <w:t>The system should be able to handle errors gracefully. For example, if the user asks to create a shape that the system doesn't recognize, it should provide a helpful error message instead of crashing.</w:t>
+      </w:r>
+    </w:p>
+    <w:p>
+      <w:pPr>
+        <w:pStyle w:val="ListParagraph"/>
+        <w:ind w:left="0"/>
+        <w:rPr>
+          <w:color w:val="000000"/>
+        </w:rPr>
+      </w:pPr>
+    </w:p>
+    <w:p>
+      <w:pPr>
+        <w:pStyle w:val="ListParagraph"/>
+        <w:ind w:left="0"/>
+        <w:rPr>
+          <w:color w:val="000000"/>
+        </w:rPr>
+      </w:pPr>
+      <w:r>
+        <w:rPr>
+          <w:color w:val="000000"/>
+        </w:rPr>
+        <w:t>This is a high-level approach and the actual implementation might vary based on the specific requirements and constraints of the project.</w:t>
       </w:r>
     </w:p>
     <w:p/>
-    <w:p>
-      <w:r>
-        <w:t xml:space="preserve">The AI model would provide a JSON document configuring all the objects described with their attributes. For </w:t>
-      </w:r>
-      <w:proofErr w:type="gramStart"/>
-      <w:r>
-        <w:t>example</w:t>
-      </w:r>
-      <w:proofErr w:type="gramEnd"/>
-      <w:r>
-        <w:t xml:space="preserve"> the following would be generated if I requested that a green square be created at a specific position.</w:t>
-      </w:r>
-    </w:p>
-    <w:p>
-      <w:pPr>
-        <w:pStyle w:val="Code"/>
-      </w:pPr>
-      <w:r>
-        <w:t>---</w:t>
-      </w:r>
-    </w:p>
-    <w:p>
-      <w:pPr>
-        <w:pStyle w:val="Code"/>
-      </w:pPr>
-      <w:r>
-        <w:t>{</w:t>
-      </w:r>
-    </w:p>
-    <w:p>
-      <w:pPr>
-        <w:pStyle w:val="Code"/>
-      </w:pPr>
-      <w:r>
-        <w:t xml:space="preserve">    "action": "create",</w:t>
-      </w:r>
-    </w:p>
-    <w:p>
-      <w:pPr>
-        <w:pStyle w:val="Code"/>
-      </w:pPr>
-      <w:r>
-        <w:t xml:space="preserve">    "</w:t>
-      </w:r>
-      <w:proofErr w:type="spellStart"/>
-      <w:proofErr w:type="gramStart"/>
-      <w:r>
-        <w:t>object</w:t>
-      </w:r>
-      <w:proofErr w:type="gramEnd"/>
-      <w:r>
-        <w:t>_name</w:t>
-      </w:r>
-      <w:proofErr w:type="spellEnd"/>
-      <w:r>
-        <w:t>": "</w:t>
-      </w:r>
-      <w:proofErr w:type="spellStart"/>
-      <w:r>
-        <w:t>important_square</w:t>
-      </w:r>
-      <w:proofErr w:type="spellEnd"/>
-      <w:r>
-        <w:t>",</w:t>
-      </w:r>
-    </w:p>
-    <w:p>
-      <w:pPr>
-        <w:pStyle w:val="Code"/>
-      </w:pPr>
-      <w:r>
-        <w:t xml:space="preserve">    "</w:t>
-      </w:r>
-      <w:proofErr w:type="spellStart"/>
-      <w:proofErr w:type="gramStart"/>
-      <w:r>
-        <w:t>object</w:t>
-      </w:r>
-      <w:proofErr w:type="gramEnd"/>
-      <w:r>
-        <w:t>_type</w:t>
-      </w:r>
-      <w:proofErr w:type="spellEnd"/>
-      <w:r>
-        <w:t>": "square",</w:t>
-      </w:r>
-    </w:p>
-    <w:p>
-      <w:pPr>
-        <w:pStyle w:val="Code"/>
-      </w:pPr>
-      <w:r>
-        <w:t xml:space="preserve">    "</w:t>
-      </w:r>
-      <w:proofErr w:type="spellStart"/>
-      <w:proofErr w:type="gramStart"/>
-      <w:r>
-        <w:t>object</w:t>
-      </w:r>
-      <w:proofErr w:type="gramEnd"/>
-      <w:r>
-        <w:t>_attributes</w:t>
-      </w:r>
-      <w:proofErr w:type="spellEnd"/>
-      <w:r>
-        <w:t>": {</w:t>
-      </w:r>
-    </w:p>
-    <w:p>
-      <w:pPr>
-        <w:pStyle w:val="Code"/>
-      </w:pPr>
-      <w:r>
-        <w:t xml:space="preserve">        "</w:t>
-      </w:r>
-      <w:proofErr w:type="spellStart"/>
-      <w:proofErr w:type="gramStart"/>
-      <w:r>
-        <w:t>object</w:t>
-      </w:r>
-      <w:proofErr w:type="gramEnd"/>
-      <w:r>
-        <w:t>_text</w:t>
-      </w:r>
-      <w:proofErr w:type="spellEnd"/>
-      <w:r>
-        <w:t>": "a square",</w:t>
-      </w:r>
-    </w:p>
-    <w:p>
-      <w:pPr>
-        <w:pStyle w:val="Code"/>
-      </w:pPr>
-      <w:r>
-        <w:t xml:space="preserve">        "</w:t>
-      </w:r>
-      <w:proofErr w:type="spellStart"/>
-      <w:proofErr w:type="gramStart"/>
-      <w:r>
-        <w:t>object</w:t>
-      </w:r>
-      <w:proofErr w:type="gramEnd"/>
-      <w:r>
-        <w:t>_text_color</w:t>
-      </w:r>
-      <w:proofErr w:type="spellEnd"/>
-      <w:r>
-        <w:t>": "red",</w:t>
-      </w:r>
-    </w:p>
-    <w:p>
-      <w:pPr>
-        <w:pStyle w:val="Code"/>
-      </w:pPr>
-      <w:r>
-        <w:t xml:space="preserve">        "</w:t>
-      </w:r>
-      <w:proofErr w:type="spellStart"/>
-      <w:proofErr w:type="gramStart"/>
-      <w:r>
-        <w:t>object</w:t>
-      </w:r>
-      <w:proofErr w:type="gramEnd"/>
-      <w:r>
-        <w:t>_rotation</w:t>
-      </w:r>
-      <w:proofErr w:type="spellEnd"/>
-      <w:r>
-        <w:t>": {</w:t>
-      </w:r>
-    </w:p>
-    <w:p>
-      <w:pPr>
-        <w:pStyle w:val="Code"/>
-      </w:pPr>
-      <w:r>
-        <w:t xml:space="preserve">            "x": 0,</w:t>
-      </w:r>
-    </w:p>
-    <w:p>
-      <w:pPr>
-        <w:pStyle w:val="Code"/>
-      </w:pPr>
-      <w:r>
-        <w:t xml:space="preserve">            "y": 0,</w:t>
-      </w:r>
-    </w:p>
-    <w:p>
-      <w:pPr>
-        <w:pStyle w:val="Code"/>
-      </w:pPr>
-      <w:r>
-        <w:t xml:space="preserve">            "z": 0</w:t>
-      </w:r>
-    </w:p>
-    <w:p>
-      <w:pPr>
-        <w:pStyle w:val="Code"/>
-      </w:pPr>
-      <w:r>
-        <w:t xml:space="preserve">        },</w:t>
-      </w:r>
-    </w:p>
-    <w:p>
-      <w:pPr>
-        <w:pStyle w:val="Code"/>
-      </w:pPr>
-      <w:r>
-        <w:t xml:space="preserve">        "</w:t>
-      </w:r>
-      <w:proofErr w:type="spellStart"/>
-      <w:proofErr w:type="gramStart"/>
-      <w:r>
-        <w:t>object</w:t>
-      </w:r>
-      <w:proofErr w:type="gramEnd"/>
-      <w:r>
-        <w:t>_scale</w:t>
-      </w:r>
-      <w:proofErr w:type="spellEnd"/>
-      <w:r>
-        <w:t>": {</w:t>
-      </w:r>
-    </w:p>
-    <w:p>
-      <w:pPr>
-        <w:pStyle w:val="Code"/>
-      </w:pPr>
-      <w:r>
-        <w:t xml:space="preserve">            "x": 1,</w:t>
-      </w:r>
-    </w:p>
-    <w:p>
-      <w:pPr>
-        <w:pStyle w:val="Code"/>
-      </w:pPr>
-      <w:r>
-        <w:t xml:space="preserve">            "y": 1,</w:t>
-      </w:r>
-    </w:p>
-    <w:p>
-      <w:pPr>
-        <w:pStyle w:val="Code"/>
-      </w:pPr>
-      <w:r>
-        <w:t xml:space="preserve">            "z": 1</w:t>
-      </w:r>
-    </w:p>
-    <w:p>
-      <w:pPr>
-        <w:pStyle w:val="Code"/>
-      </w:pPr>
-      <w:r>
-        <w:t xml:space="preserve">        },</w:t>
-      </w:r>
-    </w:p>
-    <w:p>
-      <w:pPr>
-        <w:pStyle w:val="Code"/>
-      </w:pPr>
-      <w:r>
-        <w:t xml:space="preserve">        "</w:t>
-      </w:r>
-      <w:proofErr w:type="spellStart"/>
-      <w:proofErr w:type="gramStart"/>
-      <w:r>
-        <w:t>object</w:t>
-      </w:r>
-      <w:proofErr w:type="gramEnd"/>
-      <w:r>
-        <w:t>_physics</w:t>
-      </w:r>
-      <w:proofErr w:type="spellEnd"/>
-      <w:r>
-        <w:t>": {</w:t>
-      </w:r>
-    </w:p>
-    <w:p>
-      <w:pPr>
-        <w:pStyle w:val="Code"/>
-      </w:pPr>
-      <w:r>
-        <w:t xml:space="preserve">            "mass": 1,</w:t>
-      </w:r>
-    </w:p>
-    <w:p>
-      <w:pPr>
-        <w:pStyle w:val="Code"/>
-      </w:pPr>
-      <w:r>
-        <w:t xml:space="preserve">            "friction": 0.5</w:t>
-      </w:r>
-    </w:p>
-    <w:p>
-      <w:pPr>
-        <w:pStyle w:val="Code"/>
-      </w:pPr>
-      <w:r>
-        <w:t xml:space="preserve">        },</w:t>
-      </w:r>
-    </w:p>
-    <w:p>
-      <w:pPr>
-        <w:pStyle w:val="Code"/>
-      </w:pPr>
-      <w:r>
-        <w:t xml:space="preserve">        "</w:t>
-      </w:r>
-      <w:proofErr w:type="spellStart"/>
-      <w:proofErr w:type="gramStart"/>
-      <w:r>
-        <w:t>object</w:t>
-      </w:r>
-      <w:proofErr w:type="gramEnd"/>
-      <w:r>
-        <w:t>_visibility</w:t>
-      </w:r>
-      <w:proofErr w:type="spellEnd"/>
-      <w:r>
-        <w:t>": true,</w:t>
-      </w:r>
-    </w:p>
-    <w:p>
-      <w:pPr>
-        <w:pStyle w:val="Code"/>
-      </w:pPr>
-      <w:r>
-        <w:t xml:space="preserve">        "</w:t>
-      </w:r>
-      <w:proofErr w:type="spellStart"/>
-      <w:proofErr w:type="gramStart"/>
-      <w:r>
-        <w:t>object</w:t>
-      </w:r>
-      <w:proofErr w:type="gramEnd"/>
-      <w:r>
-        <w:t>_lighting</w:t>
-      </w:r>
-      <w:proofErr w:type="spellEnd"/>
-      <w:r>
-        <w:t>": {</w:t>
-      </w:r>
-    </w:p>
-    <w:p>
-      <w:pPr>
-        <w:pStyle w:val="Code"/>
-      </w:pPr>
-      <w:r>
-        <w:t xml:space="preserve">            "</w:t>
-      </w:r>
-      <w:proofErr w:type="spellStart"/>
-      <w:proofErr w:type="gramStart"/>
-      <w:r>
-        <w:t>light</w:t>
-      </w:r>
-      <w:proofErr w:type="gramEnd"/>
-      <w:r>
-        <w:t>_type</w:t>
-      </w:r>
-      <w:proofErr w:type="spellEnd"/>
-      <w:r>
-        <w:t>": "directional",</w:t>
-      </w:r>
-    </w:p>
-    <w:p>
-      <w:pPr>
-        <w:pStyle w:val="Code"/>
-      </w:pPr>
-      <w:r>
-        <w:t xml:space="preserve">            "</w:t>
-      </w:r>
-      <w:proofErr w:type="spellStart"/>
-      <w:proofErr w:type="gramStart"/>
-      <w:r>
-        <w:t>light</w:t>
-      </w:r>
-      <w:proofErr w:type="gramEnd"/>
-      <w:r>
-        <w:t>_color</w:t>
-      </w:r>
-      <w:proofErr w:type="spellEnd"/>
-      <w:r>
-        <w:t>": [1, 1, 1, 1],</w:t>
-      </w:r>
-    </w:p>
-    <w:p>
-      <w:pPr>
-        <w:pStyle w:val="Code"/>
-      </w:pPr>
-      <w:r>
-        <w:t xml:space="preserve">            "</w:t>
-      </w:r>
-      <w:proofErr w:type="spellStart"/>
-      <w:proofErr w:type="gramStart"/>
-      <w:r>
-        <w:t>light</w:t>
-      </w:r>
-      <w:proofErr w:type="gramEnd"/>
-      <w:r>
-        <w:t>_direction</w:t>
-      </w:r>
-      <w:proofErr w:type="spellEnd"/>
-      <w:r>
-        <w:t>": [0, -60, 0]</w:t>
-      </w:r>
-    </w:p>
-    <w:p>
-      <w:pPr>
-        <w:pStyle w:val="Code"/>
-      </w:pPr>
-      <w:r>
-        <w:t xml:space="preserve">        },</w:t>
-      </w:r>
-    </w:p>
-    <w:p>
-      <w:pPr>
-        <w:pStyle w:val="Code"/>
-      </w:pPr>
-      <w:r>
-        <w:t xml:space="preserve">        "</w:t>
-      </w:r>
-      <w:proofErr w:type="spellStart"/>
-      <w:proofErr w:type="gramStart"/>
-      <w:r>
-        <w:t>object</w:t>
-      </w:r>
-      <w:proofErr w:type="gramEnd"/>
-      <w:r>
-        <w:t>_control</w:t>
-      </w:r>
-      <w:proofErr w:type="spellEnd"/>
-      <w:r>
-        <w:t xml:space="preserve">": true, </w:t>
-      </w:r>
-    </w:p>
-    <w:p>
-      <w:pPr>
-        <w:pStyle w:val="Code"/>
-      </w:pPr>
-      <w:r>
-        <w:t xml:space="preserve">        "</w:t>
-      </w:r>
-      <w:proofErr w:type="spellStart"/>
-      <w:proofErr w:type="gramStart"/>
-      <w:r>
-        <w:t>object</w:t>
-      </w:r>
-      <w:proofErr w:type="gramEnd"/>
-      <w:r>
-        <w:t>_color</w:t>
-      </w:r>
-      <w:proofErr w:type="spellEnd"/>
-      <w:r>
-        <w:t>": "green",</w:t>
-      </w:r>
-    </w:p>
-    <w:p>
-      <w:pPr>
-        <w:pStyle w:val="Code"/>
-      </w:pPr>
-      <w:r>
-        <w:t xml:space="preserve">        "</w:t>
-      </w:r>
-      <w:proofErr w:type="spellStart"/>
-      <w:proofErr w:type="gramStart"/>
-      <w:r>
-        <w:t>object</w:t>
-      </w:r>
-      <w:proofErr w:type="gramEnd"/>
-      <w:r>
-        <w:t>_size</w:t>
-      </w:r>
-      <w:proofErr w:type="spellEnd"/>
-      <w:r>
-        <w:t>": 100,</w:t>
-      </w:r>
-    </w:p>
-    <w:p>
-      <w:pPr>
-        <w:pStyle w:val="Code"/>
-      </w:pPr>
-      <w:r>
-        <w:t xml:space="preserve">        "</w:t>
-      </w:r>
-      <w:proofErr w:type="spellStart"/>
-      <w:proofErr w:type="gramStart"/>
-      <w:r>
-        <w:t>object</w:t>
-      </w:r>
-      <w:proofErr w:type="gramEnd"/>
-      <w:r>
-        <w:t>_state</w:t>
-      </w:r>
-      <w:proofErr w:type="spellEnd"/>
-      <w:r>
-        <w:t>": "moveable",</w:t>
-      </w:r>
-    </w:p>
-    <w:p>
-      <w:pPr>
-        <w:pStyle w:val="Code"/>
-      </w:pPr>
-      <w:r>
-        <w:t xml:space="preserve">        "</w:t>
-      </w:r>
-      <w:proofErr w:type="spellStart"/>
-      <w:r>
-        <w:t>object_init</w:t>
-      </w:r>
-      <w:proofErr w:type="spellEnd"/>
-      <w:r>
-        <w:t xml:space="preserve">": [ 500, </w:t>
-      </w:r>
-      <w:proofErr w:type="gramStart"/>
-      <w:r>
-        <w:t>500 ]</w:t>
-      </w:r>
-      <w:proofErr w:type="gramEnd"/>
-      <w:r>
-        <w:t>,</w:t>
-      </w:r>
-    </w:p>
-    <w:p>
-      <w:pPr>
-        <w:pStyle w:val="Code"/>
-      </w:pPr>
-      <w:r>
-        <w:t xml:space="preserve">        "</w:t>
-      </w:r>
-      <w:proofErr w:type="spellStart"/>
-      <w:proofErr w:type="gramStart"/>
-      <w:r>
-        <w:t>object</w:t>
-      </w:r>
-      <w:proofErr w:type="gramEnd"/>
-      <w:r>
-        <w:t>_action</w:t>
-      </w:r>
-      <w:proofErr w:type="spellEnd"/>
-      <w:r>
-        <w:t>": "touch",</w:t>
-      </w:r>
-    </w:p>
-    <w:p>
-      <w:pPr>
-        <w:pStyle w:val="Code"/>
-      </w:pPr>
-      <w:r>
-        <w:t xml:space="preserve">        "</w:t>
-      </w:r>
-      <w:proofErr w:type="spellStart"/>
-      <w:proofErr w:type="gramStart"/>
-      <w:r>
-        <w:t>object</w:t>
-      </w:r>
-      <w:proofErr w:type="gramEnd"/>
-      <w:r>
-        <w:t>_reaction</w:t>
-      </w:r>
-      <w:proofErr w:type="spellEnd"/>
-      <w:r>
-        <w:t>": "explode"</w:t>
-      </w:r>
-    </w:p>
-    <w:p>
-      <w:pPr>
-        <w:pStyle w:val="Code"/>
-      </w:pPr>
-      <w:r>
-        <w:t xml:space="preserve">    }</w:t>
-      </w:r>
-    </w:p>
-    <w:p>
-      <w:pPr>
-        <w:pStyle w:val="Code"/>
-      </w:pPr>
-      <w:r>
-        <w:t>}</w:t>
-      </w:r>
-    </w:p>
-    <w:p>
-      <w:pPr>
-        <w:pStyle w:val="Code"/>
-      </w:pPr>
-      <w:r>
-        <w:t>---</w:t>
-      </w:r>
-    </w:p>
-    <w:p>
-      <w:pPr>
-        <w:pStyle w:val="Code"/>
-      </w:pPr>
-    </w:p>
-    <w:p>
-      <w:r>
-        <w:t xml:space="preserve">By creating a </w:t>
-      </w:r>
-      <w:proofErr w:type="spellStart"/>
-      <w:r>
-        <w:t>psudo</w:t>
-      </w:r>
-      <w:proofErr w:type="spellEnd"/>
-      <w:r>
-        <w:t>-language for object creation and manipulation we can create an intermediate application to the most popular game and UI development engines on the market.  The application is the control point of translating the JSON object definitions into actual code.  This abstraction provide</w:t>
-      </w:r>
-      <w:r>
-        <w:t>s</w:t>
-      </w:r>
-      <w:r>
-        <w:t xml:space="preserve"> numerous methods to source object injection into the engine of your choice.  The NLM AI model is trained to take natural language and descriptions and extract the objects from the story or description given.  Using the languages components such as nouns, adjectives, verbs, etc. we create the object definitions needed and translated to a JSON document.  The intermediate application would receive the output directly from the AI model created and you would then have a method to take natural language and create games or UIs just by </w:t>
-      </w:r>
-      <w:r>
-        <w:lastRenderedPageBreak/>
-        <w:t>describing them</w:t>
-      </w:r>
-      <w:r>
-        <w:t xml:space="preserve">.  Every time you write something new there is a potential for it to be translated into your game / environment rendering, ready to be interacted with.  The potential goes even further.  The documents generated create an ongoing library of objects that can be created, read, updated and deleted.  The more the tool is used and the more descriptive your “story” </w:t>
-      </w:r>
-      <w:r>
-        <w:t xml:space="preserve">the </w:t>
-      </w:r>
-      <w:r>
-        <w:t>richer the rendering becomes.  As the AI model is used more and prompted properly it will begin to understand the direct relation between things such as names (pronouns) and the object document they are related to.</w:t>
-      </w:r>
-      <w:r>
-        <w:t xml:space="preserve">  Given time and effort even a personality to an object would become possible.  Attaching AI interaction directly to an object can open the doors for an interactive experience that would blow the mind.</w:t>
-      </w:r>
-    </w:p>
-    <w:p/>
-    <w:p>
-      <w:pPr>
-        <w:rPr>
-          <w:szCs w:val="20"/>
-        </w:rPr>
-      </w:pPr>
-      <w:r>
-        <w:t>To further the experience, an exposure to an object modification tool would allow for the linking of skins, sounds and other animations that can be attached to the objects document.  Libraries of game types, UI components and other assets can easily be loaded in before you begin your story.</w:t>
-      </w:r>
-    </w:p>
     <w:sectPr>
       <w:headerReference w:type="even" r:id="rId8"/>
       <w:headerReference w:type="default" r:id="rId9"/>
@@ -14503,25 +13999,7 @@
         <w:sz w:val="13"/>
         <w:szCs w:val="13"/>
       </w:rPr>
-      <w:t xml:space="preserve">A </w:t>
-    </w:r>
-    <w:proofErr w:type="spellStart"/>
-    <w:r>
-      <w:rPr>
-        <w:rFonts w:ascii="Courier New" w:hAnsi="Courier New" w:cs="Courier New"/>
-        <w:sz w:val="13"/>
-        <w:szCs w:val="13"/>
-      </w:rPr>
-      <w:t>Smallroom</w:t>
-    </w:r>
-    <w:proofErr w:type="spellEnd"/>
-    <w:r>
-      <w:rPr>
-        <w:rFonts w:ascii="Courier New" w:hAnsi="Courier New" w:cs="Courier New"/>
-        <w:sz w:val="13"/>
-        <w:szCs w:val="13"/>
-      </w:rPr>
-      <w:t xml:space="preserve"> Technologies Inc. Product</w:t>
+      <w:t>A Smallroom Technologies Inc. Product</w:t>
     </w:r>
   </w:p>
 </w:ftr>
@@ -15221,6 +14699,95 @@
     </w:lvl>
   </w:abstractNum>
   <w:abstractNum w:abstractNumId="13" w15:restartNumberingAfterBreak="0">
+    <w:nsid w:val="0BFD2BD7"/>
+    <w:multiLevelType w:val="hybridMultilevel"/>
+    <w:tmpl w:val="2BBE68FC"/>
+    <w:lvl w:ilvl="0" w:tplc="0409000F">
+      <w:start w:val="1"/>
+      <w:numFmt w:val="decimal"/>
+      <w:lvlText w:val="%1."/>
+      <w:lvlJc w:val="left"/>
+      <w:pPr>
+        <w:ind w:left="720" w:hanging="360"/>
+      </w:pPr>
+      <w:rPr>
+        <w:rFonts w:hint="default"/>
+      </w:rPr>
+    </w:lvl>
+    <w:lvl w:ilvl="1" w:tplc="04090019" w:tentative="1">
+      <w:start w:val="1"/>
+      <w:numFmt w:val="lowerLetter"/>
+      <w:lvlText w:val="%2."/>
+      <w:lvlJc w:val="left"/>
+      <w:pPr>
+        <w:ind w:left="1440" w:hanging="360"/>
+      </w:pPr>
+    </w:lvl>
+    <w:lvl w:ilvl="2" w:tplc="0409001B" w:tentative="1">
+      <w:start w:val="1"/>
+      <w:numFmt w:val="lowerRoman"/>
+      <w:lvlText w:val="%3."/>
+      <w:lvlJc w:val="right"/>
+      <w:pPr>
+        <w:ind w:left="2160" w:hanging="180"/>
+      </w:pPr>
+    </w:lvl>
+    <w:lvl w:ilvl="3" w:tplc="0409000F" w:tentative="1">
+      <w:start w:val="1"/>
+      <w:numFmt w:val="decimal"/>
+      <w:lvlText w:val="%4."/>
+      <w:lvlJc w:val="left"/>
+      <w:pPr>
+        <w:ind w:left="2880" w:hanging="360"/>
+      </w:pPr>
+    </w:lvl>
+    <w:lvl w:ilvl="4" w:tplc="04090019" w:tentative="1">
+      <w:start w:val="1"/>
+      <w:numFmt w:val="lowerLetter"/>
+      <w:lvlText w:val="%5."/>
+      <w:lvlJc w:val="left"/>
+      <w:pPr>
+        <w:ind w:left="3600" w:hanging="360"/>
+      </w:pPr>
+    </w:lvl>
+    <w:lvl w:ilvl="5" w:tplc="0409001B" w:tentative="1">
+      <w:start w:val="1"/>
+      <w:numFmt w:val="lowerRoman"/>
+      <w:lvlText w:val="%6."/>
+      <w:lvlJc w:val="right"/>
+      <w:pPr>
+        <w:ind w:left="4320" w:hanging="180"/>
+      </w:pPr>
+    </w:lvl>
+    <w:lvl w:ilvl="6" w:tplc="0409000F" w:tentative="1">
+      <w:start w:val="1"/>
+      <w:numFmt w:val="decimal"/>
+      <w:lvlText w:val="%7."/>
+      <w:lvlJc w:val="left"/>
+      <w:pPr>
+        <w:ind w:left="5040" w:hanging="360"/>
+      </w:pPr>
+    </w:lvl>
+    <w:lvl w:ilvl="7" w:tplc="04090019" w:tentative="1">
+      <w:start w:val="1"/>
+      <w:numFmt w:val="lowerLetter"/>
+      <w:lvlText w:val="%8."/>
+      <w:lvlJc w:val="left"/>
+      <w:pPr>
+        <w:ind w:left="5760" w:hanging="360"/>
+      </w:pPr>
+    </w:lvl>
+    <w:lvl w:ilvl="8" w:tplc="0409001B" w:tentative="1">
+      <w:start w:val="1"/>
+      <w:numFmt w:val="lowerRoman"/>
+      <w:lvlText w:val="%9."/>
+      <w:lvlJc w:val="right"/>
+      <w:pPr>
+        <w:ind w:left="6480" w:hanging="180"/>
+      </w:pPr>
+    </w:lvl>
+  </w:abstractNum>
+  <w:abstractNum w:abstractNumId="14" w15:restartNumberingAfterBreak="0">
     <w:nsid w:val="116617C5"/>
     <w:multiLevelType w:val="hybridMultilevel"/>
     <w:tmpl w:val="43EE6E60"/>
@@ -15333,7 +14900,7 @@
       </w:rPr>
     </w:lvl>
   </w:abstractNum>
-  <w:abstractNum w:abstractNumId="14" w15:restartNumberingAfterBreak="0">
+  <w:abstractNum w:abstractNumId="15" w15:restartNumberingAfterBreak="0">
     <w:nsid w:val="15CF53FC"/>
     <w:multiLevelType w:val="hybridMultilevel"/>
     <w:tmpl w:val="69682072"/>
@@ -15446,7 +15013,7 @@
       </w:rPr>
     </w:lvl>
   </w:abstractNum>
-  <w:abstractNum w:abstractNumId="15" w15:restartNumberingAfterBreak="0">
+  <w:abstractNum w:abstractNumId="16" w15:restartNumberingAfterBreak="0">
     <w:nsid w:val="217A1049"/>
     <w:multiLevelType w:val="hybridMultilevel"/>
     <w:tmpl w:val="E9E6D230"/>
@@ -15559,7 +15126,7 @@
       </w:rPr>
     </w:lvl>
   </w:abstractNum>
-  <w:abstractNum w:abstractNumId="16" w15:restartNumberingAfterBreak="0">
+  <w:abstractNum w:abstractNumId="17" w15:restartNumberingAfterBreak="0">
     <w:nsid w:val="24DE193C"/>
     <w:multiLevelType w:val="hybridMultilevel"/>
     <w:tmpl w:val="51E06FF0"/>
@@ -15648,7 +15215,7 @@
       </w:pPr>
     </w:lvl>
   </w:abstractNum>
-  <w:abstractNum w:abstractNumId="17" w15:restartNumberingAfterBreak="0">
+  <w:abstractNum w:abstractNumId="18" w15:restartNumberingAfterBreak="0">
     <w:nsid w:val="27C85F99"/>
     <w:multiLevelType w:val="hybridMultilevel"/>
     <w:tmpl w:val="784A2BEC"/>
@@ -15761,7 +15328,7 @@
       </w:rPr>
     </w:lvl>
   </w:abstractNum>
-  <w:abstractNum w:abstractNumId="18" w15:restartNumberingAfterBreak="0">
+  <w:abstractNum w:abstractNumId="19" w15:restartNumberingAfterBreak="0">
     <w:nsid w:val="31BA6FF3"/>
     <w:multiLevelType w:val="hybridMultilevel"/>
     <w:tmpl w:val="FCF28074"/>
@@ -15874,7 +15441,7 @@
       </w:rPr>
     </w:lvl>
   </w:abstractNum>
-  <w:abstractNum w:abstractNumId="19" w15:restartNumberingAfterBreak="0">
+  <w:abstractNum w:abstractNumId="20" w15:restartNumberingAfterBreak="0">
     <w:nsid w:val="32E54994"/>
     <w:multiLevelType w:val="hybridMultilevel"/>
     <w:tmpl w:val="0DA4AA64"/>
@@ -15987,7 +15554,120 @@
       </w:rPr>
     </w:lvl>
   </w:abstractNum>
-  <w:abstractNum w:abstractNumId="20" w15:restartNumberingAfterBreak="0">
+  <w:abstractNum w:abstractNumId="21" w15:restartNumberingAfterBreak="0">
+    <w:nsid w:val="335E594B"/>
+    <w:multiLevelType w:val="hybridMultilevel"/>
+    <w:tmpl w:val="A1C44C2E"/>
+    <w:lvl w:ilvl="0" w:tplc="04090001">
+      <w:start w:val="1"/>
+      <w:numFmt w:val="bullet"/>
+      <w:lvlText w:val=""/>
+      <w:lvlJc w:val="left"/>
+      <w:pPr>
+        <w:ind w:left="720" w:hanging="360"/>
+      </w:pPr>
+      <w:rPr>
+        <w:rFonts w:ascii="Symbol" w:hAnsi="Symbol" w:hint="default"/>
+      </w:rPr>
+    </w:lvl>
+    <w:lvl w:ilvl="1" w:tplc="04090003" w:tentative="1">
+      <w:start w:val="1"/>
+      <w:numFmt w:val="bullet"/>
+      <w:lvlText w:val="o"/>
+      <w:lvlJc w:val="left"/>
+      <w:pPr>
+        <w:ind w:left="1440" w:hanging="360"/>
+      </w:pPr>
+      <w:rPr>
+        <w:rFonts w:ascii="Courier New" w:hAnsi="Courier New" w:cs="Courier New" w:hint="default"/>
+      </w:rPr>
+    </w:lvl>
+    <w:lvl w:ilvl="2" w:tplc="04090005" w:tentative="1">
+      <w:start w:val="1"/>
+      <w:numFmt w:val="bullet"/>
+      <w:lvlText w:val=""/>
+      <w:lvlJc w:val="left"/>
+      <w:pPr>
+        <w:ind w:left="2160" w:hanging="360"/>
+      </w:pPr>
+      <w:rPr>
+        <w:rFonts w:ascii="Wingdings" w:hAnsi="Wingdings" w:hint="default"/>
+      </w:rPr>
+    </w:lvl>
+    <w:lvl w:ilvl="3" w:tplc="04090001" w:tentative="1">
+      <w:start w:val="1"/>
+      <w:numFmt w:val="bullet"/>
+      <w:lvlText w:val=""/>
+      <w:lvlJc w:val="left"/>
+      <w:pPr>
+        <w:ind w:left="2880" w:hanging="360"/>
+      </w:pPr>
+      <w:rPr>
+        <w:rFonts w:ascii="Symbol" w:hAnsi="Symbol" w:hint="default"/>
+      </w:rPr>
+    </w:lvl>
+    <w:lvl w:ilvl="4" w:tplc="04090003" w:tentative="1">
+      <w:start w:val="1"/>
+      <w:numFmt w:val="bullet"/>
+      <w:lvlText w:val="o"/>
+      <w:lvlJc w:val="left"/>
+      <w:pPr>
+        <w:ind w:left="3600" w:hanging="360"/>
+      </w:pPr>
+      <w:rPr>
+        <w:rFonts w:ascii="Courier New" w:hAnsi="Courier New" w:cs="Courier New" w:hint="default"/>
+      </w:rPr>
+    </w:lvl>
+    <w:lvl w:ilvl="5" w:tplc="04090005" w:tentative="1">
+      <w:start w:val="1"/>
+      <w:numFmt w:val="bullet"/>
+      <w:lvlText w:val=""/>
+      <w:lvlJc w:val="left"/>
+      <w:pPr>
+        <w:ind w:left="4320" w:hanging="360"/>
+      </w:pPr>
+      <w:rPr>
+        <w:rFonts w:ascii="Wingdings" w:hAnsi="Wingdings" w:hint="default"/>
+      </w:rPr>
+    </w:lvl>
+    <w:lvl w:ilvl="6" w:tplc="04090001" w:tentative="1">
+      <w:start w:val="1"/>
+      <w:numFmt w:val="bullet"/>
+      <w:lvlText w:val=""/>
+      <w:lvlJc w:val="left"/>
+      <w:pPr>
+        <w:ind w:left="5040" w:hanging="360"/>
+      </w:pPr>
+      <w:rPr>
+        <w:rFonts w:ascii="Symbol" w:hAnsi="Symbol" w:hint="default"/>
+      </w:rPr>
+    </w:lvl>
+    <w:lvl w:ilvl="7" w:tplc="04090003" w:tentative="1">
+      <w:start w:val="1"/>
+      <w:numFmt w:val="bullet"/>
+      <w:lvlText w:val="o"/>
+      <w:lvlJc w:val="left"/>
+      <w:pPr>
+        <w:ind w:left="5760" w:hanging="360"/>
+      </w:pPr>
+      <w:rPr>
+        <w:rFonts w:ascii="Courier New" w:hAnsi="Courier New" w:cs="Courier New" w:hint="default"/>
+      </w:rPr>
+    </w:lvl>
+    <w:lvl w:ilvl="8" w:tplc="04090005" w:tentative="1">
+      <w:start w:val="1"/>
+      <w:numFmt w:val="bullet"/>
+      <w:lvlText w:val=""/>
+      <w:lvlJc w:val="left"/>
+      <w:pPr>
+        <w:ind w:left="6480" w:hanging="360"/>
+      </w:pPr>
+      <w:rPr>
+        <w:rFonts w:ascii="Wingdings" w:hAnsi="Wingdings" w:hint="default"/>
+      </w:rPr>
+    </w:lvl>
+  </w:abstractNum>
+  <w:abstractNum w:abstractNumId="22" w15:restartNumberingAfterBreak="0">
     <w:nsid w:val="377F411C"/>
     <w:multiLevelType w:val="hybridMultilevel"/>
     <w:tmpl w:val="2558FEF2"/>
@@ -16100,7 +15780,7 @@
       </w:rPr>
     </w:lvl>
   </w:abstractNum>
-  <w:abstractNum w:abstractNumId="21" w15:restartNumberingAfterBreak="0">
+  <w:abstractNum w:abstractNumId="23" w15:restartNumberingAfterBreak="0">
     <w:nsid w:val="409B2E94"/>
     <w:multiLevelType w:val="multilevel"/>
     <w:tmpl w:val="2B20AF32"/>
@@ -16213,7 +15893,7 @@
       </w:pPr>
     </w:lvl>
   </w:abstractNum>
-  <w:abstractNum w:abstractNumId="22" w15:restartNumberingAfterBreak="0">
+  <w:abstractNum w:abstractNumId="24" w15:restartNumberingAfterBreak="0">
     <w:nsid w:val="425C783A"/>
     <w:multiLevelType w:val="hybridMultilevel"/>
     <w:tmpl w:val="371820AA"/>
@@ -16326,7 +16006,7 @@
       </w:rPr>
     </w:lvl>
   </w:abstractNum>
-  <w:abstractNum w:abstractNumId="23" w15:restartNumberingAfterBreak="0">
+  <w:abstractNum w:abstractNumId="25" w15:restartNumberingAfterBreak="0">
     <w:nsid w:val="457E2D49"/>
     <w:multiLevelType w:val="hybridMultilevel"/>
     <w:tmpl w:val="2F30C93E"/>
@@ -16439,7 +16119,7 @@
       </w:rPr>
     </w:lvl>
   </w:abstractNum>
-  <w:abstractNum w:abstractNumId="24" w15:restartNumberingAfterBreak="0">
+  <w:abstractNum w:abstractNumId="26" w15:restartNumberingAfterBreak="0">
     <w:nsid w:val="459539EC"/>
     <w:multiLevelType w:val="hybridMultilevel"/>
     <w:tmpl w:val="C4EC2EF4"/>
@@ -16529,7 +16209,7 @@
       </w:pPr>
     </w:lvl>
   </w:abstractNum>
-  <w:abstractNum w:abstractNumId="25" w15:restartNumberingAfterBreak="0">
+  <w:abstractNum w:abstractNumId="27" w15:restartNumberingAfterBreak="0">
     <w:nsid w:val="473E6113"/>
     <w:multiLevelType w:val="hybridMultilevel"/>
     <w:tmpl w:val="B706099A"/>
@@ -16642,7 +16322,7 @@
       </w:rPr>
     </w:lvl>
   </w:abstractNum>
-  <w:abstractNum w:abstractNumId="26" w15:restartNumberingAfterBreak="0">
+  <w:abstractNum w:abstractNumId="28" w15:restartNumberingAfterBreak="0">
     <w:nsid w:val="48FC399C"/>
     <w:multiLevelType w:val="hybridMultilevel"/>
     <w:tmpl w:val="936C0CD6"/>
@@ -16755,7 +16435,7 @@
       </w:rPr>
     </w:lvl>
   </w:abstractNum>
-  <w:abstractNum w:abstractNumId="27" w15:restartNumberingAfterBreak="0">
+  <w:abstractNum w:abstractNumId="29" w15:restartNumberingAfterBreak="0">
     <w:nsid w:val="50867B41"/>
     <w:multiLevelType w:val="multilevel"/>
     <w:tmpl w:val="5CE671F8"/>
@@ -16868,7 +16548,7 @@
       </w:pPr>
     </w:lvl>
   </w:abstractNum>
-  <w:abstractNum w:abstractNumId="28" w15:restartNumberingAfterBreak="0">
+  <w:abstractNum w:abstractNumId="30" w15:restartNumberingAfterBreak="0">
     <w:nsid w:val="52B067B1"/>
     <w:multiLevelType w:val="hybridMultilevel"/>
     <w:tmpl w:val="7EF29222"/>
@@ -16954,7 +16634,7 @@
       </w:pPr>
     </w:lvl>
   </w:abstractNum>
-  <w:abstractNum w:abstractNumId="29" w15:restartNumberingAfterBreak="0">
+  <w:abstractNum w:abstractNumId="31" w15:restartNumberingAfterBreak="0">
     <w:nsid w:val="615010AE"/>
     <w:multiLevelType w:val="hybridMultilevel"/>
     <w:tmpl w:val="20B07BA6"/>
@@ -17067,7 +16747,7 @@
       </w:rPr>
     </w:lvl>
   </w:abstractNum>
-  <w:abstractNum w:abstractNumId="30" w15:restartNumberingAfterBreak="0">
+  <w:abstractNum w:abstractNumId="32" w15:restartNumberingAfterBreak="0">
     <w:nsid w:val="61537734"/>
     <w:multiLevelType w:val="hybridMultilevel"/>
     <w:tmpl w:val="D5AE0E06"/>
@@ -17180,7 +16860,7 @@
       </w:rPr>
     </w:lvl>
   </w:abstractNum>
-  <w:abstractNum w:abstractNumId="31" w15:restartNumberingAfterBreak="0">
+  <w:abstractNum w:abstractNumId="33" w15:restartNumberingAfterBreak="0">
     <w:nsid w:val="63395004"/>
     <w:multiLevelType w:val="hybridMultilevel"/>
     <w:tmpl w:val="FB0EE0E4"/>
@@ -17293,7 +16973,7 @@
       </w:rPr>
     </w:lvl>
   </w:abstractNum>
-  <w:abstractNum w:abstractNumId="32" w15:restartNumberingAfterBreak="0">
+  <w:abstractNum w:abstractNumId="34" w15:restartNumberingAfterBreak="0">
     <w:nsid w:val="662C7BF3"/>
     <w:multiLevelType w:val="hybridMultilevel"/>
     <w:tmpl w:val="D752F408"/>
@@ -17406,7 +17086,7 @@
       </w:rPr>
     </w:lvl>
   </w:abstractNum>
-  <w:abstractNum w:abstractNumId="33" w15:restartNumberingAfterBreak="0">
+  <w:abstractNum w:abstractNumId="35" w15:restartNumberingAfterBreak="0">
     <w:nsid w:val="66CF7066"/>
     <w:multiLevelType w:val="hybridMultilevel"/>
     <w:tmpl w:val="AE988690"/>
@@ -17519,7 +17199,7 @@
       </w:rPr>
     </w:lvl>
   </w:abstractNum>
-  <w:abstractNum w:abstractNumId="34" w15:restartNumberingAfterBreak="0">
+  <w:abstractNum w:abstractNumId="36" w15:restartNumberingAfterBreak="0">
     <w:nsid w:val="6844488E"/>
     <w:multiLevelType w:val="hybridMultilevel"/>
     <w:tmpl w:val="68AAD48A"/>
@@ -17632,7 +17312,7 @@
       </w:rPr>
     </w:lvl>
   </w:abstractNum>
-  <w:abstractNum w:abstractNumId="35" w15:restartNumberingAfterBreak="0">
+  <w:abstractNum w:abstractNumId="37" w15:restartNumberingAfterBreak="0">
     <w:nsid w:val="69330BE3"/>
     <w:multiLevelType w:val="hybridMultilevel"/>
     <w:tmpl w:val="89D64BB0"/>
@@ -17745,7 +17425,7 @@
       </w:rPr>
     </w:lvl>
   </w:abstractNum>
-  <w:abstractNum w:abstractNumId="36" w15:restartNumberingAfterBreak="0">
+  <w:abstractNum w:abstractNumId="38" w15:restartNumberingAfterBreak="0">
     <w:nsid w:val="6AEE0B5B"/>
     <w:multiLevelType w:val="hybridMultilevel"/>
     <w:tmpl w:val="815ABF0C"/>
@@ -17858,7 +17538,7 @@
       </w:rPr>
     </w:lvl>
   </w:abstractNum>
-  <w:abstractNum w:abstractNumId="37" w15:restartNumberingAfterBreak="0">
+  <w:abstractNum w:abstractNumId="39" w15:restartNumberingAfterBreak="0">
     <w:nsid w:val="6D996396"/>
     <w:multiLevelType w:val="hybridMultilevel"/>
     <w:tmpl w:val="6C78C676"/>
@@ -17971,7 +17651,7 @@
       </w:rPr>
     </w:lvl>
   </w:abstractNum>
-  <w:abstractNum w:abstractNumId="38" w15:restartNumberingAfterBreak="0">
+  <w:abstractNum w:abstractNumId="40" w15:restartNumberingAfterBreak="0">
     <w:nsid w:val="71510AFE"/>
     <w:multiLevelType w:val="hybridMultilevel"/>
     <w:tmpl w:val="DDCEDDEE"/>
@@ -18084,7 +17764,7 @@
       </w:rPr>
     </w:lvl>
   </w:abstractNum>
-  <w:abstractNum w:abstractNumId="39" w15:restartNumberingAfterBreak="0">
+  <w:abstractNum w:abstractNumId="41" w15:restartNumberingAfterBreak="0">
     <w:nsid w:val="7583052E"/>
     <w:multiLevelType w:val="hybridMultilevel"/>
     <w:tmpl w:val="E5D85166"/>
@@ -18197,7 +17877,7 @@
       </w:rPr>
     </w:lvl>
   </w:abstractNum>
-  <w:abstractNum w:abstractNumId="40" w15:restartNumberingAfterBreak="0">
+  <w:abstractNum w:abstractNumId="42" w15:restartNumberingAfterBreak="0">
     <w:nsid w:val="75C259A7"/>
     <w:multiLevelType w:val="hybridMultilevel"/>
     <w:tmpl w:val="67C68660"/>
@@ -18310,7 +17990,7 @@
       </w:rPr>
     </w:lvl>
   </w:abstractNum>
-  <w:abstractNum w:abstractNumId="41" w15:restartNumberingAfterBreak="0">
+  <w:abstractNum w:abstractNumId="43" w15:restartNumberingAfterBreak="0">
     <w:nsid w:val="761A1B08"/>
     <w:multiLevelType w:val="multilevel"/>
     <w:tmpl w:val="7B8C4A62"/>
@@ -18423,7 +18103,7 @@
       </w:pPr>
     </w:lvl>
   </w:abstractNum>
-  <w:abstractNum w:abstractNumId="42" w15:restartNumberingAfterBreak="0">
+  <w:abstractNum w:abstractNumId="44" w15:restartNumberingAfterBreak="0">
     <w:nsid w:val="7702628F"/>
     <w:multiLevelType w:val="hybridMultilevel"/>
     <w:tmpl w:val="B8368506"/>
@@ -18536,7 +18216,7 @@
       </w:rPr>
     </w:lvl>
   </w:abstractNum>
-  <w:abstractNum w:abstractNumId="43" w15:restartNumberingAfterBreak="0">
+  <w:abstractNum w:abstractNumId="45" w15:restartNumberingAfterBreak="0">
     <w:nsid w:val="778B7363"/>
     <w:multiLevelType w:val="hybridMultilevel"/>
     <w:tmpl w:val="C9E00C50"/>
@@ -18649,7 +18329,7 @@
       </w:rPr>
     </w:lvl>
   </w:abstractNum>
-  <w:abstractNum w:abstractNumId="44" w15:restartNumberingAfterBreak="0">
+  <w:abstractNum w:abstractNumId="46" w15:restartNumberingAfterBreak="0">
     <w:nsid w:val="7BE66A59"/>
     <w:multiLevelType w:val="hybridMultilevel"/>
     <w:tmpl w:val="61BCDFEA"/>
@@ -18763,7 +18443,7 @@
     </w:lvl>
   </w:abstractNum>
   <w:num w:numId="1" w16cid:durableId="1337998073">
-    <w:abstractNumId w:val="14"/>
+    <w:abstractNumId w:val="15"/>
   </w:num>
   <w:num w:numId="2" w16cid:durableId="1067189734">
     <w:abstractNumId w:val="0"/>
@@ -18826,79 +18506,79 @@
     <w:abstractNumId w:val="9"/>
   </w:num>
   <w:num w:numId="22" w16cid:durableId="647519863">
-    <w:abstractNumId w:val="24"/>
+    <w:abstractNumId w:val="26"/>
   </w:num>
   <w:num w:numId="23" w16cid:durableId="53284033">
     <w:abstractNumId w:val="11"/>
   </w:num>
   <w:num w:numId="24" w16cid:durableId="167142142">
+    <w:abstractNumId w:val="34"/>
+  </w:num>
+  <w:num w:numId="25" w16cid:durableId="1252660041">
+    <w:abstractNumId w:val="46"/>
+  </w:num>
+  <w:num w:numId="26" w16cid:durableId="24062183">
     <w:abstractNumId w:val="32"/>
   </w:num>
-  <w:num w:numId="25" w16cid:durableId="1252660041">
+  <w:num w:numId="27" w16cid:durableId="1266382815">
+    <w:abstractNumId w:val="38"/>
+  </w:num>
+  <w:num w:numId="28" w16cid:durableId="1964341718">
+    <w:abstractNumId w:val="35"/>
+  </w:num>
+  <w:num w:numId="29" w16cid:durableId="1219511572">
+    <w:abstractNumId w:val="33"/>
+  </w:num>
+  <w:num w:numId="30" w16cid:durableId="491144141">
+    <w:abstractNumId w:val="31"/>
+  </w:num>
+  <w:num w:numId="31" w16cid:durableId="1462186531">
+    <w:abstractNumId w:val="16"/>
+  </w:num>
+  <w:num w:numId="32" w16cid:durableId="393243564">
     <w:abstractNumId w:val="44"/>
   </w:num>
-  <w:num w:numId="26" w16cid:durableId="24062183">
-    <w:abstractNumId w:val="30"/>
-  </w:num>
-  <w:num w:numId="27" w16cid:durableId="1266382815">
-    <w:abstractNumId w:val="36"/>
-  </w:num>
-  <w:num w:numId="28" w16cid:durableId="1964341718">
-    <w:abstractNumId w:val="33"/>
-  </w:num>
-  <w:num w:numId="29" w16cid:durableId="1219511572">
-    <w:abstractNumId w:val="31"/>
-  </w:num>
-  <w:num w:numId="30" w16cid:durableId="491144141">
-    <w:abstractNumId w:val="29"/>
-  </w:num>
-  <w:num w:numId="31" w16cid:durableId="1462186531">
-    <w:abstractNumId w:val="15"/>
-  </w:num>
-  <w:num w:numId="32" w16cid:durableId="393243564">
+  <w:num w:numId="33" w16cid:durableId="1286885342">
+    <w:abstractNumId w:val="25"/>
+  </w:num>
+  <w:num w:numId="34" w16cid:durableId="918102948">
+    <w:abstractNumId w:val="45"/>
+  </w:num>
+  <w:num w:numId="35" w16cid:durableId="1040590856">
     <w:abstractNumId w:val="42"/>
   </w:num>
-  <w:num w:numId="33" w16cid:durableId="1286885342">
-    <w:abstractNumId w:val="23"/>
-  </w:num>
-  <w:num w:numId="34" w16cid:durableId="918102948">
-    <w:abstractNumId w:val="43"/>
-  </w:num>
-  <w:num w:numId="35" w16cid:durableId="1040590856">
+  <w:num w:numId="36" w16cid:durableId="1827746553">
+    <w:abstractNumId w:val="28"/>
+  </w:num>
+  <w:num w:numId="37" w16cid:durableId="1167670283">
+    <w:abstractNumId w:val="24"/>
+  </w:num>
+  <w:num w:numId="38" w16cid:durableId="1866207867">
+    <w:abstractNumId w:val="22"/>
+  </w:num>
+  <w:num w:numId="39" w16cid:durableId="1279870651">
+    <w:abstractNumId w:val="18"/>
+  </w:num>
+  <w:num w:numId="40" w16cid:durableId="1620868604">
     <w:abstractNumId w:val="40"/>
   </w:num>
-  <w:num w:numId="36" w16cid:durableId="1827746553">
-    <w:abstractNumId w:val="26"/>
-  </w:num>
-  <w:num w:numId="37" w16cid:durableId="1167670283">
-    <w:abstractNumId w:val="22"/>
-  </w:num>
-  <w:num w:numId="38" w16cid:durableId="1866207867">
-    <w:abstractNumId w:val="20"/>
-  </w:num>
-  <w:num w:numId="39" w16cid:durableId="1279870651">
-    <w:abstractNumId w:val="17"/>
-  </w:num>
-  <w:num w:numId="40" w16cid:durableId="1620868604">
-    <w:abstractNumId w:val="38"/>
-  </w:num>
   <w:num w:numId="41" w16cid:durableId="327101427">
-    <w:abstractNumId w:val="25"/>
+    <w:abstractNumId w:val="27"/>
   </w:num>
   <w:num w:numId="42" w16cid:durableId="1825658653">
-    <w:abstractNumId w:val="18"/>
+    <w:abstractNumId w:val="19"/>
   </w:num>
   <w:num w:numId="43" w16cid:durableId="579874705">
-    <w:abstractNumId w:val="13"/>
+    <w:abstractNumId w:val="14"/>
   </w:num>
   <w:num w:numId="44" w16cid:durableId="1986543038">
-    <w:abstractNumId w:val="35"/>
+    <w:abstractNumId w:val="37"/>
   </w:num>
   <w:num w:numId="45" w16cid:durableId="1920290260">
     <w:abstractNumId w:val="10"/>
   </w:num>
   <w:num w:numId="46" w16cid:durableId="204567307">
-    <w:abstractNumId w:val="19"/>
+    <w:abstractNumId w:val="20"/>
   </w:num>
   <w:num w:numId="47" w16cid:durableId="1212116644">
     <w:abstractNumId w:val="0"/>
@@ -21481,7 +21161,7 @@
     <w:abstractNumId w:val="9"/>
   </w:num>
   <w:num w:numId="907" w16cid:durableId="343944794">
-    <w:abstractNumId w:val="27"/>
+    <w:abstractNumId w:val="29"/>
   </w:num>
   <w:num w:numId="908" w16cid:durableId="945768057">
     <w:abstractNumId w:val="0"/>
@@ -21694,7 +21374,7 @@
     <w:abstractNumId w:val="9"/>
   </w:num>
   <w:num w:numId="978" w16cid:durableId="1037778894">
-    <w:abstractNumId w:val="41"/>
+    <w:abstractNumId w:val="43"/>
   </w:num>
   <w:num w:numId="979" w16cid:durableId="1715421734">
     <w:abstractNumId w:val="0"/>
@@ -22030,7 +21710,7 @@
     <w:abstractNumId w:val="9"/>
   </w:num>
   <w:num w:numId="1090" w16cid:durableId="1585262103">
-    <w:abstractNumId w:val="28"/>
+    <w:abstractNumId w:val="30"/>
   </w:num>
   <w:num w:numId="1091" w16cid:durableId="1678770699">
     <w:abstractNumId w:val="0"/>
@@ -22063,7 +21743,7 @@
     <w:abstractNumId w:val="9"/>
   </w:num>
   <w:num w:numId="1101" w16cid:durableId="1153062084">
-    <w:abstractNumId w:val="16"/>
+    <w:abstractNumId w:val="17"/>
   </w:num>
   <w:num w:numId="1102" w16cid:durableId="1828521457">
     <w:abstractNumId w:val="0"/>
@@ -22156,7 +21836,7 @@
     <w:abstractNumId w:val="9"/>
   </w:num>
   <w:num w:numId="1132" w16cid:durableId="1337465708">
-    <w:abstractNumId w:val="21"/>
+    <w:abstractNumId w:val="23"/>
   </w:num>
   <w:num w:numId="1133" w16cid:durableId="1724867348">
     <w:abstractNumId w:val="0"/>
@@ -22339,13 +22019,19 @@
     <w:abstractNumId w:val="9"/>
   </w:num>
   <w:num w:numId="1193" w16cid:durableId="1210189162">
-    <w:abstractNumId w:val="34"/>
+    <w:abstractNumId w:val="36"/>
   </w:num>
   <w:num w:numId="1194" w16cid:durableId="1473402391">
+    <w:abstractNumId w:val="41"/>
+  </w:num>
+  <w:num w:numId="1195" w16cid:durableId="1930432445">
     <w:abstractNumId w:val="39"/>
   </w:num>
-  <w:num w:numId="1195" w16cid:durableId="1930432445">
-    <w:abstractNumId w:val="37"/>
+  <w:num w:numId="1196" w16cid:durableId="800149940">
+    <w:abstractNumId w:val="21"/>
+  </w:num>
+  <w:num w:numId="1197" w16cid:durableId="61295280">
+    <w:abstractNumId w:val="13"/>
   </w:num>
 </w:numbering>
 </file>

</xml_diff>